<commit_message>
Refactor and user trigger
</commit_message>
<xml_diff>
--- a/Funkční požadavky.docx
+++ b/Funkční požadavky.docx
@@ -101,15 +101,7 @@
         </w:numPr>
       </w:pPr>
       <w:r>
-        <w:t xml:space="preserve">Eviduje a spravuje údaje o jednotlivých uživatelích typu student (jméno, příjmení, </w:t>
-      </w:r>
-      <w:proofErr w:type="gramStart"/>
-      <w:r>
-        <w:t>kontakty,rok</w:t>
-      </w:r>
-      <w:proofErr w:type="gramEnd"/>
-      <w:r>
-        <w:t xml:space="preserve"> studia, obor, apod.) a o uživatelích typu vyučující (jméno, příjmení, kontakty, vyučované předměty, apod.)</w:t>
+        <w:t>Eviduje a spravuje údaje o jednotlivých uživatelích typu student (jméno, příjmení, kontakty,rok studia, obor, apod.) a o uživatelích typu vyučující (jméno, příjmení, kontakty, vyučované předměty, apod.)</w:t>
       </w:r>
     </w:p>
     <w:p>
@@ -457,13 +449,8 @@
         </w:numPr>
       </w:pPr>
       <w:r>
-        <w:t xml:space="preserve">Administrátor má práva nad vším, nemusí se přepínat. Je to tak </w:t>
-      </w:r>
-      <w:proofErr w:type="gramStart"/>
-      <w:r>
-        <w:t>OK ?</w:t>
-      </w:r>
-      <w:proofErr w:type="gramEnd"/>
+        <w:t>Administrátor má práva nad vším, nemusí se přepínat. Je to tak OK ?</w:t>
+      </w:r>
     </w:p>
     <w:p>
       <w:pPr>
@@ -540,13 +527,8 @@
         </w:numPr>
       </w:pPr>
       <w:r>
-        <w:t xml:space="preserve">Co to jsou </w:t>
-      </w:r>
-      <w:proofErr w:type="gramStart"/>
-      <w:r>
-        <w:t>číselníky ?</w:t>
-      </w:r>
-      <w:proofErr w:type="gramEnd"/>
+        <w:t>Co to jsou číselníky ?</w:t>
+      </w:r>
     </w:p>
     <w:p>
       <w:pPr>
@@ -725,13 +707,8 @@
         </w:numPr>
       </w:pPr>
       <w:r>
-        <w:t xml:space="preserve">Stačí </w:t>
-      </w:r>
-      <w:proofErr w:type="gramStart"/>
-      <w:r>
-        <w:t>to ?</w:t>
-      </w:r>
-      <w:proofErr w:type="gramEnd"/>
+        <w:t>Stačí to ?</w:t>
+      </w:r>
     </w:p>
     <w:p>
       <w:pPr>
@@ -795,13 +772,8 @@
         </w:numPr>
       </w:pPr>
       <w:r>
-        <w:t xml:space="preserve">Funkce na vyhledávání uživatele, vrátí </w:t>
-      </w:r>
-      <w:proofErr w:type="gramStart"/>
-      <w:r>
-        <w:t>ID ?</w:t>
-      </w:r>
-      <w:proofErr w:type="gramEnd"/>
+        <w:t>Funkce na vyhledávání uživatele, vrátí ID ?</w:t>
+      </w:r>
     </w:p>
     <w:p>
       <w:pPr>
@@ -836,21 +808,8 @@
         </w:numPr>
       </w:pPr>
       <w:r>
-        <w:t xml:space="preserve">Jsou </w:t>
-      </w:r>
-      <w:proofErr w:type="gramStart"/>
-      <w:r>
-        <w:t>stejné ?</w:t>
-      </w:r>
-      <w:proofErr w:type="gramEnd"/>
-      <w:r>
-        <w:t xml:space="preserve"> Bude to </w:t>
-      </w:r>
-      <w:proofErr w:type="gramStart"/>
-      <w:r>
-        <w:t>stačit ?</w:t>
-      </w:r>
-      <w:proofErr w:type="gramEnd"/>
+        <w:t>Jsou stejné ? Bude to stačit ?</w:t>
+      </w:r>
     </w:p>
     <w:p>
       <w:pPr>
@@ -884,16 +843,10 @@
           <w:numId w:val="2"/>
         </w:numPr>
       </w:pPr>
-      <w:r>
-        <w:t xml:space="preserve">Aplikace bude umožňovat uložit vybraný binární obsah do databáze a následně jej i z databáze získat (a pokud se bude jednat o obrázek, tak i v rámci aplikace zobrazit). Pro tento úkol vytvořte ve svém schématu speciální tabulku. Tabulku navrhněte tak, aby kromě samotného binární obsahu umožnila uložit doplňkové informace, jako např.: název souboru, typ souboru, přípona souboru, datum nahrání, datum modifikace, kdo </w:t>
-      </w:r>
-      <w:proofErr w:type="gramStart"/>
-      <w:r>
-        <w:t>provedl</w:t>
-      </w:r>
-      <w:proofErr w:type="gramEnd"/>
-      <w:r>
-        <w:t xml:space="preserve"> jakou operaci.</w:t>
+      <w:bookmarkStart w:id="0" w:name="_GoBack"/>
+      <w:bookmarkEnd w:id="0"/>
+      <w:r>
+        <w:t>Aplikace bude umožňovat uložit vybraný binární obsah do databáze a následně jej i z databáze získat (a pokud se bude jednat o obrázek, tak i v rámci aplikace zobrazit). Pro tento úkol vytvořte ve svém schématu speciální tabulku. Tabulku navrhněte tak, aby kromě samotného binární obsahu umožnila uložit doplňkové informace, jako např.: název souboru, typ souboru, přípona souboru, datum nahrání, datum modifikace, kdo provedl jakou operaci.</w:t>
       </w:r>
     </w:p>
     <w:p>
@@ -954,15 +907,7 @@
         </w:numPr>
       </w:pPr>
       <w:r>
-        <w:t xml:space="preserve">Aplikace bude využívat minimálně 3 plnohodnotné formuláře (např. ošetření vstupních </w:t>
-      </w:r>
-      <w:proofErr w:type="gramStart"/>
-      <w:r>
-        <w:t>polí,</w:t>
-      </w:r>
-      <w:proofErr w:type="gramEnd"/>
-      <w:r>
-        <w:t xml:space="preserve"> apod.) pro vytváření nebo modifikaci dat v tabulkách, ostatní potřebné formuláře jsou samozřejmostí.</w:t>
+        <w:t>Aplikace bude využívat minimálně 3 plnohodnotné formuláře (např. ošetření vstupních polí, apod.) pro vytváření nebo modifikaci dat v tabulkách, ostatní potřebné formuláře jsou samozřejmostí.</w:t>
       </w:r>
     </w:p>
     <w:p>
@@ -1000,8 +945,6 @@
       <w:r>
         <w:t>Další formulář bude na vyhledávání</w:t>
       </w:r>
-      <w:bookmarkStart w:id="0" w:name="_GoBack"/>
-      <w:bookmarkEnd w:id="0"/>
     </w:p>
     <w:p>
       <w:pPr>

</xml_diff>

<commit_message>
Trigger to backup messages to new table zpravy_backup
</commit_message>
<xml_diff>
--- a/Funkční požadavky.docx
+++ b/Funkční požadavky.docx
@@ -101,7 +101,15 @@
         </w:numPr>
       </w:pPr>
       <w:r>
-        <w:t>Eviduje a spravuje údaje o jednotlivých uživatelích typu student (jméno, příjmení, kontakty,rok studia, obor, apod.) a o uživatelích typu vyučující (jméno, příjmení, kontakty, vyučované předměty, apod.)</w:t>
+        <w:t xml:space="preserve">Eviduje a spravuje údaje o jednotlivých uživatelích typu student (jméno, příjmení, </w:t>
+      </w:r>
+      <w:proofErr w:type="gramStart"/>
+      <w:r>
+        <w:t>kontakty,rok</w:t>
+      </w:r>
+      <w:proofErr w:type="gramEnd"/>
+      <w:r>
+        <w:t xml:space="preserve"> studia, obor, apod.) a o uživatelích typu vyučující (jméno, příjmení, kontakty, vyučované předměty, apod.)</w:t>
       </w:r>
     </w:p>
     <w:p>
@@ -270,6 +278,21 @@
       <w:pPr>
         <w:pStyle w:val="Odstavecseseznamem"/>
         <w:numPr>
+          <w:ilvl w:val="1"/>
+          <w:numId w:val="1"/>
+        </w:numPr>
+      </w:pPr>
+      <w:r>
+        <w:t xml:space="preserve">Zatím needitujeme </w:t>
+      </w:r>
+      <w:r>
+        <w:t>zprávy_backup</w:t>
+      </w:r>
+    </w:p>
+    <w:p>
+      <w:pPr>
+        <w:pStyle w:val="Odstavecseseznamem"/>
+        <w:numPr>
           <w:ilvl w:val="0"/>
           <w:numId w:val="1"/>
         </w:numPr>
@@ -371,6 +394,23 @@
       <w:pPr>
         <w:pStyle w:val="Odstavecseseznamem"/>
         <w:numPr>
+          <w:ilvl w:val="1"/>
+          <w:numId w:val="1"/>
+        </w:numPr>
+      </w:pPr>
+      <w:r>
+        <w:t xml:space="preserve">Jaká role to může </w:t>
+      </w:r>
+      <w:proofErr w:type="gramStart"/>
+      <w:r>
+        <w:t>udělat ?</w:t>
+      </w:r>
+      <w:proofErr w:type="gramEnd"/>
+    </w:p>
+    <w:p>
+      <w:pPr>
+        <w:pStyle w:val="Odstavecseseznamem"/>
+        <w:numPr>
           <w:ilvl w:val="0"/>
           <w:numId w:val="1"/>
         </w:numPr>
@@ -407,12 +447,29 @@
       <w:pPr>
         <w:pStyle w:val="Odstavecseseznamem"/>
         <w:numPr>
-          <w:ilvl w:val="0"/>
+          <w:ilvl w:val="1"/>
           <w:numId w:val="1"/>
         </w:numPr>
       </w:pPr>
       <w:r>
         <w:lastRenderedPageBreak/>
+        <w:t xml:space="preserve">Co může neregistrovaný uživatel </w:t>
+      </w:r>
+      <w:proofErr w:type="gramStart"/>
+      <w:r>
+        <w:t>vidět ?</w:t>
+      </w:r>
+      <w:proofErr w:type="gramEnd"/>
+    </w:p>
+    <w:p>
+      <w:pPr>
+        <w:pStyle w:val="Odstavecseseznamem"/>
+        <w:numPr>
+          <w:ilvl w:val="0"/>
+          <w:numId w:val="1"/>
+        </w:numPr>
+      </w:pPr>
+      <w:r>
         <w:t>Kromě standardních záložek pro přihlášeného i nepřihlášeného uživatele si bude moci přihlášený uživatel typu vyučující prohlížet svoje předměty a k nim vytvořené skupiny, ve kterých může spravovat komentáře.</w:t>
       </w:r>
     </w:p>
@@ -449,8 +506,13 @@
         </w:numPr>
       </w:pPr>
       <w:r>
-        <w:t>Administrátor má práva nad vším, nemusí se přepínat. Je to tak OK ?</w:t>
-      </w:r>
+        <w:t xml:space="preserve">Administrátor má práva nad vším, nemusí se přepínat. Je to tak </w:t>
+      </w:r>
+      <w:proofErr w:type="gramStart"/>
+      <w:r>
+        <w:t>OK ?</w:t>
+      </w:r>
+      <w:proofErr w:type="gramEnd"/>
     </w:p>
     <w:p>
       <w:pPr>
@@ -479,33 +541,25 @@
           <w:ilvl w:val="1"/>
           <w:numId w:val="2"/>
         </w:numPr>
+        <w:rPr>
+          <w:highlight w:val="yellow"/>
+        </w:rPr>
       </w:pPr>
       <w:r>
         <w:rPr>
           <w:b/>
           <w:bCs/>
           <w:color w:val="00B050"/>
-        </w:rPr>
-        <w:t>Hotovo</w:t>
-      </w:r>
-    </w:p>
-    <w:p>
-      <w:pPr>
-        <w:pStyle w:val="Odstavecseseznamem"/>
-        <w:numPr>
-          <w:ilvl w:val="0"/>
-          <w:numId w:val="2"/>
-        </w:numPr>
-      </w:pPr>
-      <w:r>
-        <w:t>min. 2 číselníky, v dokumentaci bude uvedeno, proč byly tabulky vybrány jako číselníky;</w:t>
-      </w:r>
-    </w:p>
-    <w:p>
-      <w:pPr>
-        <w:pStyle w:val="Odstavecseseznamem"/>
-        <w:numPr>
-          <w:ilvl w:val="1"/>
+          <w:highlight w:val="yellow"/>
+        </w:rPr>
+        <w:t>9/10</w:t>
+      </w:r>
+    </w:p>
+    <w:p>
+      <w:pPr>
+        <w:pStyle w:val="Odstavecseseznamem"/>
+        <w:numPr>
+          <w:ilvl w:val="2"/>
           <w:numId w:val="2"/>
         </w:numPr>
       </w:pPr>
@@ -515,50 +569,16 @@
           <w:bCs/>
           <w:color w:val="00B050"/>
         </w:rPr>
-        <w:t>Hotovo</w:t>
-      </w:r>
-    </w:p>
-    <w:p>
-      <w:pPr>
-        <w:pStyle w:val="Odstavecseseznamem"/>
-        <w:numPr>
-          <w:ilvl w:val="1"/>
-          <w:numId w:val="2"/>
-        </w:numPr>
-      </w:pPr>
-      <w:r>
-        <w:t>Co to jsou číselníky ?</w:t>
-      </w:r>
-    </w:p>
-    <w:p>
-      <w:pPr>
-        <w:pStyle w:val="Odstavecseseznamem"/>
-        <w:numPr>
-          <w:ilvl w:val="2"/>
-          <w:numId w:val="2"/>
-        </w:numPr>
-      </w:pPr>
-      <w:r>
-        <w:t>Podle mě spojovací tabulky</w:t>
-      </w:r>
-    </w:p>
-    <w:p>
-      <w:pPr>
-        <w:pStyle w:val="Odstavecseseznamem"/>
-        <w:numPr>
-          <w:ilvl w:val="0"/>
-          <w:numId w:val="2"/>
-        </w:numPr>
-      </w:pPr>
-      <w:r>
-        <w:t>Každý umělý primární klíč bude mít vytvořenou sekvenci;</w:t>
-      </w:r>
-    </w:p>
-    <w:p>
-      <w:pPr>
-        <w:pStyle w:val="Odstavecseseznamem"/>
-        <w:numPr>
-          <w:ilvl w:val="1"/>
+        <w:t>Nové</w:t>
+      </w:r>
+      <w:bookmarkStart w:id="0" w:name="_GoBack"/>
+      <w:bookmarkEnd w:id="0"/>
+    </w:p>
+    <w:p>
+      <w:pPr>
+        <w:pStyle w:val="Odstavecseseznamem"/>
+        <w:numPr>
+          <w:ilvl w:val="3"/>
           <w:numId w:val="2"/>
         </w:numPr>
       </w:pPr>
@@ -568,7 +588,19 @@
           <w:bCs/>
           <w:color w:val="00B050"/>
         </w:rPr>
-        <w:t>Hotovo</w:t>
+        <w:t>Zprávy_backup</w:t>
+      </w:r>
+    </w:p>
+    <w:p>
+      <w:pPr>
+        <w:pStyle w:val="Odstavecseseznamem"/>
+        <w:numPr>
+          <w:ilvl w:val="0"/>
+          <w:numId w:val="2"/>
+        </w:numPr>
+      </w:pPr>
+      <w:r>
+        <w:t>min. 2 číselníky, v dokumentaci bude uvedeno, proč byly tabulky vybrány jako číselníky;</w:t>
       </w:r>
     </w:p>
     <w:p>
@@ -585,19 +617,48 @@
           <w:bCs/>
           <w:color w:val="00B050"/>
         </w:rPr>
-        <w:t>Sekvence s triggerem</w:t>
-      </w:r>
-    </w:p>
-    <w:p>
-      <w:pPr>
-        <w:pStyle w:val="Odstavecseseznamem"/>
-        <w:numPr>
-          <w:ilvl w:val="0"/>
-          <w:numId w:val="2"/>
-        </w:numPr>
-      </w:pPr>
-      <w:r>
-        <w:t>min. 3 pohledy – logicky využité, různého typu;</w:t>
+        <w:t>Hotovo</w:t>
+      </w:r>
+    </w:p>
+    <w:p>
+      <w:pPr>
+        <w:pStyle w:val="Odstavecseseznamem"/>
+        <w:numPr>
+          <w:ilvl w:val="1"/>
+          <w:numId w:val="2"/>
+        </w:numPr>
+      </w:pPr>
+      <w:r>
+        <w:t xml:space="preserve">Co to jsou </w:t>
+      </w:r>
+      <w:proofErr w:type="gramStart"/>
+      <w:r>
+        <w:t>číselníky ?</w:t>
+      </w:r>
+      <w:proofErr w:type="gramEnd"/>
+    </w:p>
+    <w:p>
+      <w:pPr>
+        <w:pStyle w:val="Odstavecseseznamem"/>
+        <w:numPr>
+          <w:ilvl w:val="2"/>
+          <w:numId w:val="2"/>
+        </w:numPr>
+      </w:pPr>
+      <w:r>
+        <w:t>Podle mě spojovací tabulky</w:t>
+      </w:r>
+    </w:p>
+    <w:p>
+      <w:pPr>
+        <w:pStyle w:val="Odstavecseseznamem"/>
+        <w:numPr>
+          <w:ilvl w:val="0"/>
+          <w:numId w:val="2"/>
+        </w:numPr>
+      </w:pPr>
+      <w:r>
+        <w:t>Každý umělý primární klíč bude mít vytvořenou sekvenci;</w:t>
       </w:r>
     </w:p>
     <w:p>
@@ -614,6 +675,52 @@
           <w:bCs/>
           <w:color w:val="00B050"/>
         </w:rPr>
+        <w:t>Hotovo</w:t>
+      </w:r>
+    </w:p>
+    <w:p>
+      <w:pPr>
+        <w:pStyle w:val="Odstavecseseznamem"/>
+        <w:numPr>
+          <w:ilvl w:val="1"/>
+          <w:numId w:val="2"/>
+        </w:numPr>
+      </w:pPr>
+      <w:r>
+        <w:rPr>
+          <w:b/>
+          <w:bCs/>
+          <w:color w:val="00B050"/>
+        </w:rPr>
+        <w:t>Sekvence s triggerem</w:t>
+      </w:r>
+    </w:p>
+    <w:p>
+      <w:pPr>
+        <w:pStyle w:val="Odstavecseseznamem"/>
+        <w:numPr>
+          <w:ilvl w:val="0"/>
+          <w:numId w:val="2"/>
+        </w:numPr>
+      </w:pPr>
+      <w:r>
+        <w:t>min. 3 pohledy – logicky využité, různého typu;</w:t>
+      </w:r>
+    </w:p>
+    <w:p>
+      <w:pPr>
+        <w:pStyle w:val="Odstavecseseznamem"/>
+        <w:numPr>
+          <w:ilvl w:val="1"/>
+          <w:numId w:val="2"/>
+        </w:numPr>
+      </w:pPr>
+      <w:r>
+        <w:rPr>
+          <w:b/>
+          <w:bCs/>
+          <w:color w:val="00B050"/>
+        </w:rPr>
         <w:t>Máme</w:t>
       </w:r>
       <w:r>
@@ -707,8 +814,13 @@
         </w:numPr>
       </w:pPr>
       <w:r>
-        <w:t>Stačí to ?</w:t>
-      </w:r>
+        <w:t xml:space="preserve">Stačí </w:t>
+      </w:r>
+      <w:proofErr w:type="gramStart"/>
+      <w:r>
+        <w:t>to ?</w:t>
+      </w:r>
+      <w:proofErr w:type="gramEnd"/>
     </w:p>
     <w:p>
       <w:pPr>
@@ -729,135 +841,228 @@
           <w:ilvl w:val="1"/>
           <w:numId w:val="2"/>
         </w:numPr>
-      </w:pPr>
-      <w:r>
-        <w:t xml:space="preserve">Funkce </w:t>
-      </w:r>
-      <w:r>
+        <w:rPr>
+          <w:b/>
+          <w:bCs/>
+          <w:color w:val="00B050"/>
+          <w:highlight w:val="yellow"/>
+        </w:rPr>
+      </w:pPr>
+      <w:r>
+        <w:rPr>
+          <w:b/>
+          <w:bCs/>
+          <w:color w:val="00B050"/>
+          <w:highlight w:val="yellow"/>
+        </w:rPr>
+        <w:t>2/3</w:t>
+      </w:r>
+    </w:p>
+    <w:p>
+      <w:pPr>
+        <w:pStyle w:val="Odstavecseseznamem"/>
+        <w:numPr>
+          <w:ilvl w:val="1"/>
+          <w:numId w:val="2"/>
+        </w:numPr>
+      </w:pPr>
+      <w:r>
+        <w:t>Nové</w:t>
+      </w:r>
+    </w:p>
+    <w:p>
+      <w:pPr>
+        <w:pStyle w:val="Odstavecseseznamem"/>
+        <w:numPr>
+          <w:ilvl w:val="2"/>
+          <w:numId w:val="2"/>
+        </w:numPr>
+      </w:pPr>
+      <w:r>
+        <w:t>Hashování hesla</w:t>
+      </w:r>
+    </w:p>
+    <w:p>
+      <w:pPr>
+        <w:pStyle w:val="Odstavecseseznamem"/>
+        <w:numPr>
+          <w:ilvl w:val="2"/>
+          <w:numId w:val="2"/>
+        </w:numPr>
+      </w:pPr>
+      <w:r>
+        <w:t>Výpočet průměru hodnocení skupiny a vrácení id skupiny s nejvyšším průměrem hodnocení</w:t>
+      </w:r>
+    </w:p>
+    <w:p>
+      <w:pPr>
+        <w:pStyle w:val="Odstavecseseznamem"/>
+        <w:numPr>
+          <w:ilvl w:val="0"/>
+          <w:numId w:val="2"/>
+        </w:numPr>
+      </w:pPr>
+      <w:r>
+        <w:t>min. 4 uložené procedury různého typu s odpovídající složitostí, triviální a podobné procedury nebudou uznány, každá z procedur musí mít odlišný výstup, tedy pracovat s různými operacemi, procedura může data zpracovávat i dávkově;</w:t>
+      </w:r>
+    </w:p>
+    <w:p>
+      <w:pPr>
+        <w:pStyle w:val="Odstavecseseznamem"/>
+        <w:numPr>
+          <w:ilvl w:val="1"/>
+          <w:numId w:val="2"/>
+        </w:numPr>
+      </w:pPr>
+      <w:r>
+        <w:t>Doděláváme create, update, insert procedury na všech tabulkách</w:t>
+      </w:r>
+    </w:p>
+    <w:p>
+      <w:pPr>
+        <w:pStyle w:val="Odstavecseseznamem"/>
+        <w:numPr>
+          <w:ilvl w:val="1"/>
+          <w:numId w:val="2"/>
+        </w:numPr>
+      </w:pPr>
+      <w:r>
+        <w:t xml:space="preserve">Jsou </w:t>
+      </w:r>
+      <w:proofErr w:type="gramStart"/>
+      <w:r>
+        <w:t>stejné ?</w:t>
+      </w:r>
+      <w:proofErr w:type="gramEnd"/>
+      <w:r>
+        <w:t xml:space="preserve"> Bude to </w:t>
+      </w:r>
+      <w:proofErr w:type="gramStart"/>
+      <w:r>
+        <w:t>stačit ?</w:t>
+      </w:r>
+      <w:proofErr w:type="gramEnd"/>
+    </w:p>
+    <w:p>
+      <w:pPr>
+        <w:pStyle w:val="Odstavecseseznamem"/>
+        <w:numPr>
+          <w:ilvl w:val="0"/>
+          <w:numId w:val="2"/>
+        </w:numPr>
+      </w:pPr>
+      <w:r>
+        <w:t>min. 2 triggery různého typu opět odpovídající složitostí, triviální a podobné spouště nebudou uznány;</w:t>
+      </w:r>
+    </w:p>
+    <w:p>
+      <w:pPr>
+        <w:pStyle w:val="Odstavecseseznamem"/>
+        <w:numPr>
+          <w:ilvl w:val="1"/>
+          <w:numId w:val="2"/>
+        </w:numPr>
+      </w:pPr>
+      <w:r>
+        <w:rPr>
+          <w:b/>
+          <w:bCs/>
+          <w:color w:val="00B050"/>
+        </w:rPr>
+        <w:t>Hotovo</w:t>
+      </w:r>
+    </w:p>
+    <w:p>
+      <w:pPr>
+        <w:pStyle w:val="Odstavecseseznamem"/>
+        <w:numPr>
+          <w:ilvl w:val="1"/>
+          <w:numId w:val="2"/>
+        </w:numPr>
+      </w:pPr>
+      <w:r>
+        <w:t>Máme triggery na sekvence</w:t>
+      </w:r>
+    </w:p>
+    <w:p>
+      <w:pPr>
+        <w:pStyle w:val="Odstavecseseznamem"/>
+        <w:numPr>
+          <w:ilvl w:val="1"/>
+          <w:numId w:val="2"/>
+        </w:numPr>
+      </w:pPr>
+      <w:r>
+        <w:lastRenderedPageBreak/>
+        <w:t>Triggery validují inputy u všech tabulek</w:t>
+      </w:r>
+    </w:p>
+    <w:p>
+      <w:pPr>
+        <w:pStyle w:val="Odstavecseseznamem"/>
+        <w:numPr>
+          <w:ilvl w:val="1"/>
+          <w:numId w:val="2"/>
+        </w:numPr>
+      </w:pPr>
+      <w:r>
+        <w:t>U uživatele i jestli email existuje a heslo min. počet znaků</w:t>
+      </w:r>
+    </w:p>
+    <w:p>
+      <w:pPr>
+        <w:pStyle w:val="Odstavecseseznamem"/>
+        <w:numPr>
+          <w:ilvl w:val="2"/>
+          <w:numId w:val="2"/>
+        </w:numPr>
+      </w:pPr>
+      <w:r>
+        <w:t xml:space="preserve">Trigger </w:t>
+      </w:r>
+      <w:r>
+        <w:t>zálohuje zprávy do tabulky zprávy_backup při mazání</w:t>
+      </w:r>
+    </w:p>
+    <w:p>
+      <w:pPr>
+        <w:pStyle w:val="Odstavecseseznamem"/>
+        <w:numPr>
+          <w:ilvl w:val="0"/>
+          <w:numId w:val="2"/>
+        </w:numPr>
+      </w:pPr>
+      <w:r>
+        <w:t xml:space="preserve">Aplikace bude umožňovat uložit vybraný binární obsah do databáze a následně jej i z databáze získat (a pokud se bude jednat o obrázek, tak i v rámci aplikace zobrazit). Pro tento úkol vytvořte ve svém schématu speciální tabulku. Tabulku navrhněte tak, aby kromě samotného binární obsahu umožnila uložit doplňkové informace, jako např.: název souboru, typ souboru, přípona souboru, datum nahrání, datum modifikace, kdo </w:t>
+      </w:r>
+      <w:proofErr w:type="gramStart"/>
+      <w:r>
+        <w:t>provedl</w:t>
+      </w:r>
+      <w:proofErr w:type="gramEnd"/>
+      <w:r>
+        <w:t xml:space="preserve"> jakou operaci.</w:t>
+      </w:r>
+    </w:p>
+    <w:p>
+      <w:pPr>
+        <w:pStyle w:val="Odstavecseseznamem"/>
+        <w:numPr>
+          <w:ilvl w:val="1"/>
+          <w:numId w:val="2"/>
+        </w:numPr>
         <w:rPr>
           <w:b/>
           <w:bCs/>
           <w:color w:val="FF0000"/>
         </w:rPr>
-        <w:t>nemáme</w:t>
-      </w:r>
-      <w:r>
-        <w:rPr>
+      </w:pPr>
+      <w:r>
+        <w:rPr>
+          <w:b/>
+          <w:bCs/>
           <w:color w:val="FF0000"/>
         </w:rPr>
-        <w:t xml:space="preserve"> </w:t>
-      </w:r>
-      <w:r>
-        <w:t>žádné</w:t>
-      </w:r>
-    </w:p>
-    <w:p>
-      <w:pPr>
-        <w:pStyle w:val="Odstavecseseznamem"/>
-        <w:numPr>
-          <w:ilvl w:val="1"/>
-          <w:numId w:val="2"/>
-        </w:numPr>
-      </w:pPr>
-      <w:r>
-        <w:t>Nápad</w:t>
-      </w:r>
-    </w:p>
-    <w:p>
-      <w:pPr>
-        <w:pStyle w:val="Odstavecseseznamem"/>
-        <w:numPr>
-          <w:ilvl w:val="2"/>
-          <w:numId w:val="2"/>
-        </w:numPr>
-      </w:pPr>
-      <w:r>
-        <w:t>Funkce na vyhledávání uživatele, vrátí ID ?</w:t>
-      </w:r>
-    </w:p>
-    <w:p>
-      <w:pPr>
-        <w:pStyle w:val="Odstavecseseznamem"/>
-        <w:numPr>
-          <w:ilvl w:val="0"/>
-          <w:numId w:val="2"/>
-        </w:numPr>
-      </w:pPr>
-      <w:r>
-        <w:t>min. 4 uložené procedury různého typu s odpovídající složitostí, triviální a podobné procedury nebudou uznány, každá z procedur musí mít odlišný výstup, tedy pracovat s různými operacemi, procedura může data zpracovávat i dávkově;</w:t>
-      </w:r>
-    </w:p>
-    <w:p>
-      <w:pPr>
-        <w:pStyle w:val="Odstavecseseznamem"/>
-        <w:numPr>
-          <w:ilvl w:val="1"/>
-          <w:numId w:val="2"/>
-        </w:numPr>
-      </w:pPr>
-      <w:r>
-        <w:t>Doděláváme create, update, insert procedury na všech tabulkách</w:t>
-      </w:r>
-    </w:p>
-    <w:p>
-      <w:pPr>
-        <w:pStyle w:val="Odstavecseseznamem"/>
-        <w:numPr>
-          <w:ilvl w:val="1"/>
-          <w:numId w:val="2"/>
-        </w:numPr>
-      </w:pPr>
-      <w:r>
-        <w:t>Jsou stejné ? Bude to stačit ?</w:t>
-      </w:r>
-    </w:p>
-    <w:p>
-      <w:pPr>
-        <w:pStyle w:val="Odstavecseseznamem"/>
-        <w:numPr>
-          <w:ilvl w:val="0"/>
-          <w:numId w:val="2"/>
-        </w:numPr>
-      </w:pPr>
-      <w:r>
-        <w:t>min. 2 triggery různého typu opět odpovídající složitostí, triviální a podobné spouště nebudou uznány;</w:t>
-      </w:r>
-    </w:p>
-    <w:p>
-      <w:pPr>
-        <w:pStyle w:val="Odstavecseseznamem"/>
-        <w:numPr>
-          <w:ilvl w:val="1"/>
-          <w:numId w:val="2"/>
-        </w:numPr>
-      </w:pPr>
-      <w:r>
-        <w:t>Máme triggery na sekvence =&gt; To stačit asi nebude</w:t>
-      </w:r>
-    </w:p>
-    <w:p>
-      <w:pPr>
-        <w:pStyle w:val="Odstavecseseznamem"/>
-        <w:numPr>
-          <w:ilvl w:val="0"/>
-          <w:numId w:val="2"/>
-        </w:numPr>
-      </w:pPr>
-      <w:bookmarkStart w:id="0" w:name="_GoBack"/>
-      <w:bookmarkEnd w:id="0"/>
-      <w:r>
-        <w:t>Aplikace bude umožňovat uložit vybraný binární obsah do databáze a následně jej i z databáze získat (a pokud se bude jednat o obrázek, tak i v rámci aplikace zobrazit). Pro tento úkol vytvořte ve svém schématu speciální tabulku. Tabulku navrhněte tak, aby kromě samotného binární obsahu umožnila uložit doplňkové informace, jako např.: název souboru, typ souboru, přípona souboru, datum nahrání, datum modifikace, kdo provedl jakou operaci.</w:t>
-      </w:r>
-    </w:p>
-    <w:p>
-      <w:pPr>
-        <w:pStyle w:val="Odstavecseseznamem"/>
-        <w:numPr>
-          <w:ilvl w:val="1"/>
-          <w:numId w:val="2"/>
-        </w:numPr>
-      </w:pPr>
-      <w:r>
         <w:t>Nemáme</w:t>
       </w:r>
     </w:p>
@@ -870,7 +1075,6 @@
         </w:numPr>
       </w:pPr>
       <w:r>
-        <w:lastRenderedPageBreak/>
         <w:t>Vytvořit speciální tabulku</w:t>
       </w:r>
     </w:p>
@@ -907,19 +1111,33 @@
         </w:numPr>
       </w:pPr>
       <w:r>
-        <w:t>Aplikace bude využívat minimálně 3 plnohodnotné formuláře (např. ošetření vstupních polí, apod.) pro vytváření nebo modifikaci dat v tabulkách, ostatní potřebné formuláře jsou samozřejmostí.</w:t>
-      </w:r>
-    </w:p>
-    <w:p>
-      <w:pPr>
-        <w:pStyle w:val="Odstavecseseznamem"/>
-        <w:numPr>
-          <w:ilvl w:val="1"/>
-          <w:numId w:val="2"/>
-        </w:numPr>
-      </w:pPr>
-      <w:r>
-        <w:t>Máme formuláře na create/update/delete v administraci</w:t>
+        <w:t xml:space="preserve">Aplikace bude využívat minimálně 3 plnohodnotné formuláře (např. ošetření vstupních </w:t>
+      </w:r>
+      <w:proofErr w:type="gramStart"/>
+      <w:r>
+        <w:t>polí,</w:t>
+      </w:r>
+      <w:proofErr w:type="gramEnd"/>
+      <w:r>
+        <w:t xml:space="preserve"> apod.) pro vytváření nebo modifikaci dat v tabulkách, ostatní potřebné formuláře jsou samozřejmostí.</w:t>
+      </w:r>
+    </w:p>
+    <w:p>
+      <w:pPr>
+        <w:pStyle w:val="Odstavecseseznamem"/>
+        <w:numPr>
+          <w:ilvl w:val="1"/>
+          <w:numId w:val="2"/>
+        </w:numPr>
+      </w:pPr>
+      <w:r>
+        <w:rPr>
+          <w:highlight w:val="yellow"/>
+        </w:rPr>
+        <w:t>Máme</w:t>
+      </w:r>
+      <w:r>
+        <w:t xml:space="preserve"> formuláře na create/update/delete v administraci</w:t>
       </w:r>
     </w:p>
     <w:p>
@@ -1074,7 +1292,7 @@
   <w:abstractNum w:abstractNumId="1" w15:restartNumberingAfterBreak="0">
     <w:nsid w:val="639A638B"/>
     <w:multiLevelType w:val="hybridMultilevel"/>
-    <w:tmpl w:val="408E0548"/>
+    <w:tmpl w:val="5B44B5D6"/>
     <w:lvl w:ilvl="0" w:tplc="0405000F">
       <w:start w:val="1"/>
       <w:numFmt w:val="decimal"/>
@@ -1108,14 +1326,17 @@
         <w:rFonts w:ascii="Symbol" w:hAnsi="Symbol" w:hint="default"/>
       </w:rPr>
     </w:lvl>
-    <w:lvl w:ilvl="3" w:tplc="0405000F" w:tentative="1">
+    <w:lvl w:ilvl="3" w:tplc="04050001">
       <w:start w:val="1"/>
-      <w:numFmt w:val="decimal"/>
-      <w:lvlText w:val="%4."/>
+      <w:numFmt w:val="bullet"/>
+      <w:lvlText w:val=""/>
       <w:lvlJc w:val="left"/>
       <w:pPr>
         <w:ind w:left="2880" w:hanging="360"/>
       </w:pPr>
+      <w:rPr>
+        <w:rFonts w:ascii="Symbol" w:hAnsi="Symbol" w:hint="default"/>
+      </w:rPr>
     </w:lvl>
     <w:lvl w:ilvl="4" w:tplc="04050019" w:tentative="1">
       <w:start w:val="1"/>

</xml_diff>

<commit_message>
CreateScript & DeleteScript update.
</commit_message>
<xml_diff>
--- a/Funkční požadavky.docx
+++ b/Funkční požadavky.docx
@@ -125,10 +125,12 @@
       <w:r>
         <w:t xml:space="preserve">Eviduje a spravuje údaje o jednotlivých uživatelích typu student (jméno, příjmení, </w:t>
       </w:r>
+      <w:proofErr w:type="spellStart"/>
       <w:proofErr w:type="gramStart"/>
       <w:r>
         <w:t>kontakty,rok</w:t>
       </w:r>
+      <w:proofErr w:type="spellEnd"/>
       <w:proofErr w:type="gramEnd"/>
       <w:r>
         <w:t xml:space="preserve"> studia, obor, apod.) a o uživatelích typu vyučující (jméno, příjmení, kontakty, vyučované předměty, apod.)</w:t>
@@ -375,8 +377,16 @@
         <w:rPr>
           <w:color w:val="000000" w:themeColor="text1"/>
         </w:rPr>
-        <w:t>GUI je třeba přepracovat na taby</w:t>
-      </w:r>
+        <w:t xml:space="preserve">GUI je třeba přepracovat na </w:t>
+      </w:r>
+      <w:proofErr w:type="spellStart"/>
+      <w:r>
+        <w:rPr>
+          <w:color w:val="000000" w:themeColor="text1"/>
+        </w:rPr>
+        <w:t>taby</w:t>
+      </w:r>
+      <w:proofErr w:type="spellEnd"/>
     </w:p>
     <w:p>
       <w:pPr>
@@ -419,8 +429,16 @@
         <w:rPr>
           <w:color w:val="000000" w:themeColor="text1"/>
         </w:rPr>
-        <w:t>Bude třeba upravit pro nové taublky</w:t>
-      </w:r>
+        <w:t xml:space="preserve">Bude třeba upravit pro nové </w:t>
+      </w:r>
+      <w:proofErr w:type="spellStart"/>
+      <w:r>
+        <w:rPr>
+          <w:color w:val="000000" w:themeColor="text1"/>
+        </w:rPr>
+        <w:t>taublky</w:t>
+      </w:r>
+      <w:proofErr w:type="spellEnd"/>
     </w:p>
     <w:p>
       <w:pPr>
@@ -465,7 +483,23 @@
         </w:numPr>
       </w:pPr>
       <w:r>
-        <w:t>Implementace stažení, přeparsování na csv a insert</w:t>
+        <w:t xml:space="preserve">Implementace stažení, </w:t>
+      </w:r>
+      <w:proofErr w:type="spellStart"/>
+      <w:r>
+        <w:t>přeparsování</w:t>
+      </w:r>
+      <w:proofErr w:type="spellEnd"/>
+      <w:r>
+        <w:t xml:space="preserve"> na </w:t>
+      </w:r>
+      <w:proofErr w:type="spellStart"/>
+      <w:r>
+        <w:t>csv</w:t>
+      </w:r>
+      <w:proofErr w:type="spellEnd"/>
+      <w:r>
+        <w:t xml:space="preserve"> a insert</w:t>
       </w:r>
     </w:p>
     <w:p>
@@ -706,6 +740,7 @@
           <w:numId w:val="2"/>
         </w:numPr>
       </w:pPr>
+      <w:proofErr w:type="spellStart"/>
       <w:r>
         <w:rPr>
           <w:b/>
@@ -714,6 +749,7 @@
         </w:rPr>
         <w:t>Zprávy_backup</w:t>
       </w:r>
+      <w:proofErr w:type="spellEnd"/>
     </w:p>
     <w:p>
       <w:pPr>
@@ -804,8 +840,18 @@
           <w:bCs/>
           <w:color w:val="00B050"/>
         </w:rPr>
-        <w:t>Sekvence s triggerem</w:t>
-      </w:r>
+        <w:t xml:space="preserve">Sekvence s </w:t>
+      </w:r>
+      <w:proofErr w:type="spellStart"/>
+      <w:r>
+        <w:rPr>
+          <w:b/>
+          <w:bCs/>
+          <w:color w:val="00B050"/>
+        </w:rPr>
+        <w:t>triggerem</w:t>
+      </w:r>
+      <w:proofErr w:type="spellEnd"/>
     </w:p>
     <w:p>
       <w:pPr>
@@ -969,8 +1015,13 @@
           <w:numId w:val="2"/>
         </w:numPr>
       </w:pPr>
-      <w:r>
-        <w:t>Hashování hesla</w:t>
+      <w:proofErr w:type="spellStart"/>
+      <w:r>
+        <w:t>Hashování</w:t>
+      </w:r>
+      <w:proofErr w:type="spellEnd"/>
+      <w:r>
+        <w:t xml:space="preserve"> hesla</w:t>
       </w:r>
     </w:p>
     <w:p>
@@ -989,281 +1040,18 @@
       <w:pPr>
         <w:pStyle w:val="Odstavecseseznamem"/>
         <w:numPr>
-          <w:ilvl w:val="0"/>
-          <w:numId w:val="2"/>
-        </w:numPr>
-      </w:pPr>
-      <w:r>
-        <w:t>min. 4 uložené procedury různého typu s odpovídající složitostí, triviální a podobné procedury nebudou uznány, každá z procedur musí mít odlišný výstup, tedy pracovat s různými operacemi, procedura může data zpracovávat i dávkově;</w:t>
-      </w:r>
-    </w:p>
-    <w:p>
-      <w:pPr>
-        <w:pStyle w:val="Odstavecseseznamem"/>
-        <w:numPr>
-          <w:ilvl w:val="1"/>
-          <w:numId w:val="2"/>
-        </w:numPr>
-        <w:rPr>
-          <w:b/>
-          <w:bCs/>
+          <w:ilvl w:val="2"/>
+          <w:numId w:val="2"/>
+        </w:numPr>
+      </w:pPr>
+      <w:r>
+        <w:t xml:space="preserve"> </w:t>
+      </w:r>
+      <w:r>
+        <w:rPr>
           <w:color w:val="FF0000"/>
         </w:rPr>
-      </w:pPr>
-      <w:r>
-        <w:rPr>
-          <w:b/>
-          <w:bCs/>
-          <w:color w:val="FF0000"/>
-        </w:rPr>
-        <w:lastRenderedPageBreak/>
-        <w:t>Nemáme</w:t>
-      </w:r>
-    </w:p>
-    <w:p>
-      <w:pPr>
-        <w:pStyle w:val="Odstavecseseznamem"/>
-        <w:numPr>
-          <w:ilvl w:val="1"/>
-          <w:numId w:val="2"/>
-        </w:numPr>
-        <w:rPr>
-          <w:b/>
-          <w:bCs/>
-          <w:color w:val="FF0000"/>
-        </w:rPr>
-      </w:pPr>
-      <w:r>
-        <w:t>Dodělat složitější procedury</w:t>
-      </w:r>
-    </w:p>
-    <w:p>
-      <w:pPr>
-        <w:pStyle w:val="Odstavecseseznamem"/>
-        <w:numPr>
-          <w:ilvl w:val="0"/>
-          <w:numId w:val="2"/>
-        </w:numPr>
-      </w:pPr>
-      <w:r>
-        <w:t>min. 2 triggery různého typu opět odpovídající složitostí, triviální a podobné spouště nebudou uznány;</w:t>
-      </w:r>
-    </w:p>
-    <w:p>
-      <w:pPr>
-        <w:pStyle w:val="Odstavecseseznamem"/>
-        <w:numPr>
-          <w:ilvl w:val="1"/>
-          <w:numId w:val="2"/>
-        </w:numPr>
-      </w:pPr>
-      <w:r>
-        <w:rPr>
-          <w:b/>
-          <w:bCs/>
-          <w:color w:val="00B050"/>
-        </w:rPr>
-        <w:t>Hotovo</w:t>
-      </w:r>
-    </w:p>
-    <w:p>
-      <w:pPr>
-        <w:pStyle w:val="Odstavecseseznamem"/>
-        <w:numPr>
-          <w:ilvl w:val="1"/>
-          <w:numId w:val="2"/>
-        </w:numPr>
-      </w:pPr>
-      <w:r>
-        <w:t>Máme triggery na sekvence</w:t>
-      </w:r>
-    </w:p>
-    <w:p>
-      <w:pPr>
-        <w:pStyle w:val="Odstavecseseznamem"/>
-        <w:numPr>
-          <w:ilvl w:val="1"/>
-          <w:numId w:val="2"/>
-        </w:numPr>
-      </w:pPr>
-      <w:r>
-        <w:t>Triggery validují inputy u všech tabulek</w:t>
-      </w:r>
-    </w:p>
-    <w:p>
-      <w:pPr>
-        <w:pStyle w:val="Odstavecseseznamem"/>
-        <w:numPr>
-          <w:ilvl w:val="1"/>
-          <w:numId w:val="2"/>
-        </w:numPr>
-      </w:pPr>
-      <w:r>
-        <w:t xml:space="preserve">U uživatele </w:t>
-      </w:r>
-      <w:r>
-        <w:t>hashují heslo</w:t>
-      </w:r>
-    </w:p>
-    <w:p>
-      <w:pPr>
-        <w:pStyle w:val="Odstavecseseznamem"/>
-        <w:numPr>
-          <w:ilvl w:val="1"/>
-          <w:numId w:val="2"/>
-        </w:numPr>
-      </w:pPr>
-      <w:r>
-        <w:t>Při smazání zprávy se zpráva ukládá do backup tabulky</w:t>
-      </w:r>
-    </w:p>
-    <w:p>
-      <w:pPr>
-        <w:pStyle w:val="Odstavecseseznamem"/>
-        <w:numPr>
-          <w:ilvl w:val="0"/>
-          <w:numId w:val="2"/>
-        </w:numPr>
-      </w:pPr>
-      <w:r>
-        <w:t xml:space="preserve">Aplikace bude umožňovat uložit vybraný binární obsah do databáze a následně jej i z databáze získat (a pokud se bude jednat o obrázek, tak i v rámci aplikace zobrazit). Pro tento úkol vytvořte ve svém schématu speciální tabulku. Tabulku navrhněte tak, aby kromě samotného binární obsahu umožnila uložit doplňkové informace, jako např.: název souboru, typ souboru, přípona souboru, datum nahrání, datum modifikace, kdo </w:t>
-      </w:r>
-      <w:proofErr w:type="gramStart"/>
-      <w:r>
-        <w:t>provedl</w:t>
-      </w:r>
-      <w:proofErr w:type="gramEnd"/>
-      <w:r>
-        <w:t xml:space="preserve"> jakou operaci.</w:t>
-      </w:r>
-    </w:p>
-    <w:p>
-      <w:pPr>
-        <w:pStyle w:val="Odstavecseseznamem"/>
-        <w:numPr>
-          <w:ilvl w:val="1"/>
-          <w:numId w:val="2"/>
-        </w:numPr>
-        <w:rPr>
-          <w:b/>
-          <w:bCs/>
-          <w:color w:val="FF0000"/>
-        </w:rPr>
-      </w:pPr>
-      <w:r>
-        <w:rPr>
-          <w:b/>
-          <w:bCs/>
-          <w:color w:val="FF0000"/>
-        </w:rPr>
-        <w:t>Nemáme</w:t>
-      </w:r>
-    </w:p>
-    <w:p>
-      <w:pPr>
-        <w:pStyle w:val="Odstavecseseznamem"/>
-        <w:numPr>
-          <w:ilvl w:val="1"/>
-          <w:numId w:val="2"/>
-        </w:numPr>
-      </w:pPr>
-      <w:r>
-        <w:t>Implementace nové tabulky na binární soubory</w:t>
-      </w:r>
-    </w:p>
-    <w:p>
-      <w:pPr>
-        <w:pStyle w:val="Odstavecseseznamem"/>
-        <w:numPr>
-          <w:ilvl w:val="0"/>
-          <w:numId w:val="2"/>
-        </w:numPr>
-      </w:pPr>
-      <w:r>
-        <w:t xml:space="preserve">Aplikace bude využívat minimálně 3 plnohodnotné formuláře (např. ošetření vstupních </w:t>
-      </w:r>
-      <w:proofErr w:type="gramStart"/>
-      <w:r>
-        <w:t>polí,</w:t>
-      </w:r>
-      <w:proofErr w:type="gramEnd"/>
-      <w:r>
-        <w:t xml:space="preserve"> apod.) pro vytváření nebo modifikaci dat v tabulkách, ostatní potřebné formuláře jsou samozřejmostí.</w:t>
-      </w:r>
-    </w:p>
-    <w:p>
-      <w:pPr>
-        <w:pStyle w:val="Odstavecseseznamem"/>
-        <w:numPr>
-          <w:ilvl w:val="1"/>
-          <w:numId w:val="2"/>
-        </w:numPr>
-        <w:rPr>
-          <w:highlight w:val="yellow"/>
-        </w:rPr>
-      </w:pPr>
-      <w:r>
-        <w:rPr>
-          <w:highlight w:val="yellow"/>
-        </w:rPr>
-        <w:t>Bude nové GUI</w:t>
-      </w:r>
-    </w:p>
-    <w:p>
-      <w:pPr>
-        <w:pStyle w:val="Nadpis1"/>
-      </w:pPr>
-      <w:r>
-        <w:t>Dokumentace</w:t>
-      </w:r>
-    </w:p>
-    <w:p>
-      <w:pPr>
-        <w:pStyle w:val="Nadpis2"/>
-      </w:pPr>
-      <w:r>
-        <w:t>Uživatelská</w:t>
-      </w:r>
-    </w:p>
-    <w:p>
-      <w:pPr>
-        <w:pStyle w:val="Nadpis2"/>
-      </w:pPr>
-      <w:r>
-        <w:t>Programová</w:t>
-      </w:r>
-    </w:p>
-    <w:p/>
-    <w:p>
-      <w:pPr>
-        <w:pStyle w:val="Nadpis1"/>
-      </w:pPr>
-      <w:r>
-        <w:t>Rozšíření</w:t>
-      </w:r>
-    </w:p>
-    <w:p>
-      <w:pPr>
-        <w:pStyle w:val="Odstavecseseznamem"/>
-        <w:numPr>
-          <w:ilvl w:val="0"/>
-          <w:numId w:val="3"/>
-        </w:numPr>
-      </w:pPr>
-      <w:r>
-        <w:t>ISKAM – objednávání jídla</w:t>
-      </w:r>
-    </w:p>
-    <w:p>
-      <w:pPr>
-        <w:pStyle w:val="Odstavecseseznamem"/>
-        <w:numPr>
-          <w:ilvl w:val="0"/>
-          <w:numId w:val="3"/>
-        </w:numPr>
-      </w:pPr>
-      <w:r>
-        <w:t>Notifikace při příchozí zprávě</w:t>
+        <w:t>IMPLEMENTOVAT VYHLEDÁVÁNÍ!</w:t>
       </w:r>
       <w:bookmarkStart w:id="0" w:name="_GoBack"/>
       <w:bookmarkEnd w:id="0"/>
@@ -1273,10 +1061,325 @@
         <w:pStyle w:val="Odstavecseseznamem"/>
         <w:numPr>
           <w:ilvl w:val="0"/>
+          <w:numId w:val="2"/>
+        </w:numPr>
+      </w:pPr>
+      <w:r>
+        <w:lastRenderedPageBreak/>
+        <w:t>min. 4 uložené procedury různého typu s odpovídající složitostí, triviální a podobné procedury nebudou uznány, každá z procedur musí mít odlišný výstup, tedy pracovat s různými operacemi, procedura může data zpracovávat i dávkově;</w:t>
+      </w:r>
+    </w:p>
+    <w:p>
+      <w:pPr>
+        <w:pStyle w:val="Odstavecseseznamem"/>
+        <w:numPr>
+          <w:ilvl w:val="1"/>
+          <w:numId w:val="2"/>
+        </w:numPr>
+        <w:rPr>
+          <w:b/>
+          <w:bCs/>
+          <w:color w:val="FF0000"/>
+        </w:rPr>
+      </w:pPr>
+      <w:r>
+        <w:rPr>
+          <w:b/>
+          <w:bCs/>
+          <w:color w:val="FF0000"/>
+        </w:rPr>
+        <w:t>Nemáme</w:t>
+      </w:r>
+    </w:p>
+    <w:p>
+      <w:pPr>
+        <w:pStyle w:val="Odstavecseseznamem"/>
+        <w:numPr>
+          <w:ilvl w:val="1"/>
+          <w:numId w:val="2"/>
+        </w:numPr>
+        <w:rPr>
+          <w:b/>
+          <w:bCs/>
+          <w:color w:val="FF0000"/>
+        </w:rPr>
+      </w:pPr>
+      <w:r>
+        <w:t>Dodělat složitější procedury</w:t>
+      </w:r>
+    </w:p>
+    <w:p>
+      <w:pPr>
+        <w:pStyle w:val="Odstavecseseznamem"/>
+        <w:numPr>
+          <w:ilvl w:val="0"/>
+          <w:numId w:val="2"/>
+        </w:numPr>
+      </w:pPr>
+      <w:r>
+        <w:t xml:space="preserve">min. 2 </w:t>
+      </w:r>
+      <w:proofErr w:type="spellStart"/>
+      <w:r>
+        <w:t>triggery</w:t>
+      </w:r>
+      <w:proofErr w:type="spellEnd"/>
+      <w:r>
+        <w:t xml:space="preserve"> různého typu opět odpovídající složitostí, triviální a podobné spouště nebudou uznány;</w:t>
+      </w:r>
+    </w:p>
+    <w:p>
+      <w:pPr>
+        <w:pStyle w:val="Odstavecseseznamem"/>
+        <w:numPr>
+          <w:ilvl w:val="1"/>
+          <w:numId w:val="2"/>
+        </w:numPr>
+      </w:pPr>
+      <w:r>
+        <w:rPr>
+          <w:b/>
+          <w:bCs/>
+          <w:color w:val="00B050"/>
+        </w:rPr>
+        <w:t>Hotovo</w:t>
+      </w:r>
+    </w:p>
+    <w:p>
+      <w:pPr>
+        <w:pStyle w:val="Odstavecseseznamem"/>
+        <w:numPr>
+          <w:ilvl w:val="1"/>
+          <w:numId w:val="2"/>
+        </w:numPr>
+      </w:pPr>
+      <w:r>
+        <w:t xml:space="preserve">Máme </w:t>
+      </w:r>
+      <w:proofErr w:type="spellStart"/>
+      <w:r>
+        <w:t>triggery</w:t>
+      </w:r>
+      <w:proofErr w:type="spellEnd"/>
+      <w:r>
+        <w:t xml:space="preserve"> na sekvence</w:t>
+      </w:r>
+    </w:p>
+    <w:p>
+      <w:pPr>
+        <w:pStyle w:val="Odstavecseseznamem"/>
+        <w:numPr>
+          <w:ilvl w:val="1"/>
+          <w:numId w:val="2"/>
+        </w:numPr>
+      </w:pPr>
+      <w:proofErr w:type="spellStart"/>
+      <w:r>
+        <w:t>Triggery</w:t>
+      </w:r>
+      <w:proofErr w:type="spellEnd"/>
+      <w:r>
+        <w:t xml:space="preserve"> validují inputy u všech tabulek</w:t>
+      </w:r>
+    </w:p>
+    <w:p>
+      <w:pPr>
+        <w:pStyle w:val="Odstavecseseznamem"/>
+        <w:numPr>
+          <w:ilvl w:val="1"/>
+          <w:numId w:val="2"/>
+        </w:numPr>
+      </w:pPr>
+      <w:r>
+        <w:t xml:space="preserve">U uživatele </w:t>
+      </w:r>
+      <w:proofErr w:type="spellStart"/>
+      <w:r>
+        <w:t>hashují</w:t>
+      </w:r>
+      <w:proofErr w:type="spellEnd"/>
+      <w:r>
+        <w:t xml:space="preserve"> heslo</w:t>
+      </w:r>
+    </w:p>
+    <w:p>
+      <w:pPr>
+        <w:pStyle w:val="Odstavecseseznamem"/>
+        <w:numPr>
+          <w:ilvl w:val="1"/>
+          <w:numId w:val="2"/>
+        </w:numPr>
+      </w:pPr>
+      <w:r>
+        <w:t xml:space="preserve">Při smazání zprávy se zpráva ukládá do </w:t>
+      </w:r>
+      <w:proofErr w:type="spellStart"/>
+      <w:r>
+        <w:t>backup</w:t>
+      </w:r>
+      <w:proofErr w:type="spellEnd"/>
+      <w:r>
+        <w:t xml:space="preserve"> tabulky</w:t>
+      </w:r>
+    </w:p>
+    <w:p>
+      <w:pPr>
+        <w:pStyle w:val="Odstavecseseznamem"/>
+        <w:numPr>
+          <w:ilvl w:val="0"/>
+          <w:numId w:val="2"/>
+        </w:numPr>
+      </w:pPr>
+      <w:r>
+        <w:t xml:space="preserve">Aplikace bude umožňovat uložit vybraný binární obsah do databáze a následně jej i z databáze získat (a pokud se bude jednat o obrázek, tak i v rámci aplikace zobrazit). Pro tento úkol vytvořte ve svém schématu speciální tabulku. Tabulku navrhněte tak, aby kromě samotného binární obsahu umožnila uložit doplňkové informace, jako např.: název souboru, typ souboru, přípona souboru, datum nahrání, datum modifikace, kdo </w:t>
+      </w:r>
+      <w:proofErr w:type="gramStart"/>
+      <w:r>
+        <w:t>provedl</w:t>
+      </w:r>
+      <w:proofErr w:type="gramEnd"/>
+      <w:r>
+        <w:t xml:space="preserve"> jakou operaci.</w:t>
+      </w:r>
+    </w:p>
+    <w:p>
+      <w:pPr>
+        <w:pStyle w:val="Odstavecseseznamem"/>
+        <w:numPr>
+          <w:ilvl w:val="1"/>
+          <w:numId w:val="2"/>
+        </w:numPr>
+        <w:rPr>
+          <w:b/>
+          <w:bCs/>
+          <w:color w:val="FF0000"/>
+        </w:rPr>
+      </w:pPr>
+      <w:r>
+        <w:rPr>
+          <w:b/>
+          <w:bCs/>
+          <w:color w:val="FF0000"/>
+        </w:rPr>
+        <w:t>Nemáme</w:t>
+      </w:r>
+    </w:p>
+    <w:p>
+      <w:pPr>
+        <w:pStyle w:val="Odstavecseseznamem"/>
+        <w:numPr>
+          <w:ilvl w:val="1"/>
+          <w:numId w:val="2"/>
+        </w:numPr>
+      </w:pPr>
+      <w:r>
+        <w:t>Implementace nové tabulky na binární soubory</w:t>
+      </w:r>
+    </w:p>
+    <w:p>
+      <w:pPr>
+        <w:pStyle w:val="Odstavecseseznamem"/>
+        <w:numPr>
+          <w:ilvl w:val="0"/>
+          <w:numId w:val="2"/>
+        </w:numPr>
+      </w:pPr>
+      <w:r>
+        <w:t xml:space="preserve">Aplikace bude využívat minimálně 3 plnohodnotné formuláře (např. ošetření vstupních </w:t>
+      </w:r>
+      <w:proofErr w:type="gramStart"/>
+      <w:r>
+        <w:t>polí,</w:t>
+      </w:r>
+      <w:proofErr w:type="gramEnd"/>
+      <w:r>
+        <w:t xml:space="preserve"> apod.) pro vytváření nebo modifikaci dat v tabulkách, ostatní potřebné formuláře jsou samozřejmostí.</w:t>
+      </w:r>
+    </w:p>
+    <w:p>
+      <w:pPr>
+        <w:pStyle w:val="Odstavecseseznamem"/>
+        <w:numPr>
+          <w:ilvl w:val="1"/>
+          <w:numId w:val="2"/>
+        </w:numPr>
+        <w:rPr>
+          <w:highlight w:val="yellow"/>
+        </w:rPr>
+      </w:pPr>
+      <w:r>
+        <w:rPr>
+          <w:highlight w:val="yellow"/>
+        </w:rPr>
+        <w:t>Bude nové GUI</w:t>
+      </w:r>
+    </w:p>
+    <w:p>
+      <w:pPr>
+        <w:pStyle w:val="Nadpis1"/>
+      </w:pPr>
+      <w:r>
+        <w:t>Dokumentace</w:t>
+      </w:r>
+    </w:p>
+    <w:p>
+      <w:pPr>
+        <w:pStyle w:val="Nadpis2"/>
+      </w:pPr>
+      <w:r>
+        <w:t>Uživatelská</w:t>
+      </w:r>
+    </w:p>
+    <w:p>
+      <w:pPr>
+        <w:pStyle w:val="Nadpis2"/>
+      </w:pPr>
+      <w:r>
+        <w:t>Programová</w:t>
+      </w:r>
+    </w:p>
+    <w:p/>
+    <w:p>
+      <w:pPr>
+        <w:pStyle w:val="Nadpis1"/>
+      </w:pPr>
+      <w:r>
+        <w:t>Rozšíření</w:t>
+      </w:r>
+    </w:p>
+    <w:p>
+      <w:pPr>
+        <w:pStyle w:val="Odstavecseseznamem"/>
+        <w:numPr>
+          <w:ilvl w:val="0"/>
           <w:numId w:val="3"/>
         </w:numPr>
       </w:pPr>
       <w:r>
+        <w:t>ISKAM – objednávání jídla</w:t>
+      </w:r>
+    </w:p>
+    <w:p>
+      <w:pPr>
+        <w:pStyle w:val="Odstavecseseznamem"/>
+        <w:numPr>
+          <w:ilvl w:val="0"/>
+          <w:numId w:val="3"/>
+        </w:numPr>
+      </w:pPr>
+      <w:r>
+        <w:t>Notifikace při příchozí zprávě</w:t>
+      </w:r>
+    </w:p>
+    <w:p>
+      <w:pPr>
+        <w:pStyle w:val="Odstavecseseznamem"/>
+        <w:numPr>
+          <w:ilvl w:val="0"/>
+          <w:numId w:val="3"/>
+        </w:numPr>
+      </w:pPr>
+      <w:r>
         <w:t>Obrázky do zpráv (komentářů)</w:t>
       </w:r>
     </w:p>
@@ -1288,8 +1391,13 @@
           <w:numId w:val="3"/>
         </w:numPr>
       </w:pPr>
-      <w:r>
-        <w:t>Zabanování žáka na určitou dobu</w:t>
+      <w:proofErr w:type="spellStart"/>
+      <w:r>
+        <w:t>Zabanování</w:t>
+      </w:r>
+      <w:proofErr w:type="spellEnd"/>
+      <w:r>
+        <w:t xml:space="preserve"> žáka na určitou dobu</w:t>
       </w:r>
     </w:p>
     <w:sectPr>
@@ -1603,7 +1711,7 @@
       </w:pPr>
     </w:pPrDefault>
   </w:docDefaults>
-  <w:latentStyles w:defLockedState="0" w:defUIPriority="99" w:defSemiHidden="0" w:defUnhideWhenUsed="0" w:defQFormat="0" w:count="376">
+  <w:latentStyles w:defLockedState="0" w:defUIPriority="99" w:defSemiHidden="0" w:defUnhideWhenUsed="0" w:defQFormat="0" w:count="375">
     <w:lsdException w:name="Normal" w:uiPriority="0" w:qFormat="1"/>
     <w:lsdException w:name="heading 1" w:uiPriority="9" w:qFormat="1"/>
     <w:lsdException w:name="heading 2" w:semiHidden="1" w:uiPriority="9" w:unhideWhenUsed="1" w:qFormat="1"/>
@@ -1979,7 +2087,6 @@
     <w:lsdException w:name="Smart Hyperlink" w:semiHidden="1" w:unhideWhenUsed="1"/>
     <w:lsdException w:name="Hashtag" w:semiHidden="1" w:unhideWhenUsed="1"/>
     <w:lsdException w:name="Unresolved Mention" w:semiHidden="1" w:unhideWhenUsed="1"/>
-    <w:lsdException w:name="Smart Link" w:semiHidden="1" w:unhideWhenUsed="1"/>
   </w:latentStyles>
   <w:style w:type="paragraph" w:default="1" w:styleId="Normln">
     <w:name w:val="Normal"/>

</xml_diff>

<commit_message>
Fixed insert_ucitel. (Predmety param removed.)
</commit_message>
<xml_diff>
--- a/Funkční požadavky.docx
+++ b/Funkční požadavky.docx
@@ -1053,298 +1053,337 @@
         </w:rPr>
         <w:t>IMPLEMENTOVAT VYHLEDÁVÁNÍ!</w:t>
       </w:r>
+    </w:p>
+    <w:p>
+      <w:pPr>
+        <w:pStyle w:val="Odstavecseseznamem"/>
+        <w:numPr>
+          <w:ilvl w:val="0"/>
+          <w:numId w:val="2"/>
+        </w:numPr>
+      </w:pPr>
+      <w:r>
+        <w:lastRenderedPageBreak/>
+        <w:t>min. 4 uložené procedury různého typu s odpovídající složitostí, triviální a podobné procedury nebudou uznány, každá z procedur musí mít odlišný výstup, tedy pracovat s různými operacemi, procedura může data zpracovávat i dávkově;</w:t>
+      </w:r>
+    </w:p>
+    <w:p>
+      <w:pPr>
+        <w:pStyle w:val="Odstavecseseznamem"/>
+        <w:numPr>
+          <w:ilvl w:val="1"/>
+          <w:numId w:val="2"/>
+        </w:numPr>
+        <w:rPr>
+          <w:b/>
+          <w:bCs/>
+          <w:color w:val="FF0000"/>
+        </w:rPr>
+      </w:pPr>
+      <w:r>
+        <w:rPr>
+          <w:b/>
+          <w:bCs/>
+          <w:color w:val="FF0000"/>
+        </w:rPr>
+        <w:t>Nemáme</w:t>
+      </w:r>
+    </w:p>
+    <w:p>
+      <w:pPr>
+        <w:pStyle w:val="Odstavecseseznamem"/>
+        <w:numPr>
+          <w:ilvl w:val="1"/>
+          <w:numId w:val="2"/>
+        </w:numPr>
+        <w:rPr>
+          <w:b/>
+          <w:bCs/>
+          <w:color w:val="FF0000"/>
+        </w:rPr>
+      </w:pPr>
+      <w:r>
+        <w:t>Dodělat složitější procedury</w:t>
+      </w:r>
+    </w:p>
+    <w:p>
+      <w:pPr>
+        <w:pStyle w:val="Odstavecseseznamem"/>
+        <w:numPr>
+          <w:ilvl w:val="0"/>
+          <w:numId w:val="2"/>
+        </w:numPr>
+      </w:pPr>
+      <w:r>
+        <w:t xml:space="preserve">min. 2 </w:t>
+      </w:r>
+      <w:proofErr w:type="spellStart"/>
+      <w:r>
+        <w:t>triggery</w:t>
+      </w:r>
+      <w:proofErr w:type="spellEnd"/>
+      <w:r>
+        <w:t xml:space="preserve"> různého typu opět odpovídající složitostí, triviální a podobné spouště nebudou uznány;</w:t>
+      </w:r>
+    </w:p>
+    <w:p>
+      <w:pPr>
+        <w:pStyle w:val="Odstavecseseznamem"/>
+        <w:numPr>
+          <w:ilvl w:val="1"/>
+          <w:numId w:val="2"/>
+        </w:numPr>
+      </w:pPr>
+      <w:r>
+        <w:rPr>
+          <w:b/>
+          <w:bCs/>
+          <w:color w:val="00B050"/>
+        </w:rPr>
+        <w:t>Hotovo</w:t>
+      </w:r>
+    </w:p>
+    <w:p>
+      <w:pPr>
+        <w:pStyle w:val="Odstavecseseznamem"/>
+        <w:numPr>
+          <w:ilvl w:val="1"/>
+          <w:numId w:val="2"/>
+        </w:numPr>
+      </w:pPr>
+      <w:r>
+        <w:t xml:space="preserve">Máme </w:t>
+      </w:r>
+      <w:proofErr w:type="spellStart"/>
+      <w:r>
+        <w:t>triggery</w:t>
+      </w:r>
+      <w:proofErr w:type="spellEnd"/>
+      <w:r>
+        <w:t xml:space="preserve"> na sekvence</w:t>
+      </w:r>
+    </w:p>
+    <w:p>
+      <w:pPr>
+        <w:pStyle w:val="Odstavecseseznamem"/>
+        <w:numPr>
+          <w:ilvl w:val="1"/>
+          <w:numId w:val="2"/>
+        </w:numPr>
+      </w:pPr>
+      <w:proofErr w:type="spellStart"/>
+      <w:r>
+        <w:t>Triggery</w:t>
+      </w:r>
+      <w:proofErr w:type="spellEnd"/>
+      <w:r>
+        <w:t xml:space="preserve"> validují inputy u všech tabulek</w:t>
+      </w:r>
+    </w:p>
+    <w:p>
+      <w:pPr>
+        <w:pStyle w:val="Odstavecseseznamem"/>
+        <w:numPr>
+          <w:ilvl w:val="1"/>
+          <w:numId w:val="2"/>
+        </w:numPr>
+      </w:pPr>
+      <w:r>
+        <w:t xml:space="preserve">U uživatele </w:t>
+      </w:r>
+      <w:proofErr w:type="spellStart"/>
+      <w:r>
+        <w:t>hashují</w:t>
+      </w:r>
+      <w:proofErr w:type="spellEnd"/>
+      <w:r>
+        <w:t xml:space="preserve"> heslo</w:t>
+      </w:r>
+      <w:r>
+        <w:t xml:space="preserve"> (To je spíš funkce, ne?)</w:t>
+      </w:r>
+    </w:p>
+    <w:p>
+      <w:pPr>
+        <w:pStyle w:val="Odstavecseseznamem"/>
+        <w:numPr>
+          <w:ilvl w:val="1"/>
+          <w:numId w:val="2"/>
+        </w:numPr>
+      </w:pPr>
+      <w:r>
+        <w:t xml:space="preserve">Při smazání zprávy se zpráva ukládá do </w:t>
+      </w:r>
+      <w:proofErr w:type="spellStart"/>
+      <w:r>
+        <w:t>backup</w:t>
+      </w:r>
+      <w:proofErr w:type="spellEnd"/>
+      <w:r>
+        <w:t xml:space="preserve"> tabulky</w:t>
+      </w:r>
+    </w:p>
+    <w:p>
+      <w:pPr>
+        <w:pStyle w:val="Odstavecseseznamem"/>
+        <w:numPr>
+          <w:ilvl w:val="0"/>
+          <w:numId w:val="2"/>
+        </w:numPr>
+      </w:pPr>
+      <w:r>
+        <w:t xml:space="preserve">Aplikace bude umožňovat uložit vybraný binární obsah do databáze a následně jej i z databáze získat (a pokud se bude jednat o obrázek, tak i v rámci aplikace zobrazit). Pro tento úkol vytvořte ve svém schématu speciální tabulku. Tabulku navrhněte tak, aby kromě samotného binární obsahu umožnila uložit doplňkové informace, jako např.: název souboru, typ souboru, přípona souboru, datum nahrání, datum modifikace, kdo </w:t>
+      </w:r>
+      <w:proofErr w:type="gramStart"/>
+      <w:r>
+        <w:t>provedl</w:t>
+      </w:r>
+      <w:proofErr w:type="gramEnd"/>
+      <w:r>
+        <w:t xml:space="preserve"> jakou operaci.</w:t>
+      </w:r>
+    </w:p>
+    <w:p>
+      <w:pPr>
+        <w:pStyle w:val="Odstavecseseznamem"/>
+        <w:numPr>
+          <w:ilvl w:val="1"/>
+          <w:numId w:val="2"/>
+        </w:numPr>
+        <w:rPr>
+          <w:b/>
+          <w:bCs/>
+          <w:color w:val="FF0000"/>
+        </w:rPr>
+      </w:pPr>
+      <w:r>
+        <w:rPr>
+          <w:b/>
+          <w:bCs/>
+          <w:color w:val="FF0000"/>
+        </w:rPr>
+        <w:t>Nemáme</w:t>
+      </w:r>
+    </w:p>
+    <w:p>
+      <w:pPr>
+        <w:pStyle w:val="Odstavecseseznamem"/>
+        <w:numPr>
+          <w:ilvl w:val="1"/>
+          <w:numId w:val="2"/>
+        </w:numPr>
+      </w:pPr>
+      <w:r>
+        <w:t>Implementace nové tabulky na binární soubory</w:t>
+      </w:r>
+    </w:p>
+    <w:p>
+      <w:pPr>
+        <w:pStyle w:val="Odstavecseseznamem"/>
+        <w:numPr>
+          <w:ilvl w:val="0"/>
+          <w:numId w:val="2"/>
+        </w:numPr>
+      </w:pPr>
+      <w:r>
+        <w:t xml:space="preserve">Aplikace bude využívat minimálně 3 plnohodnotné formuláře (např. ošetření vstupních </w:t>
+      </w:r>
+      <w:proofErr w:type="gramStart"/>
+      <w:r>
+        <w:t>polí,</w:t>
+      </w:r>
+      <w:proofErr w:type="gramEnd"/>
+      <w:r>
+        <w:t xml:space="preserve"> apod.) pro vytváření nebo modifikaci dat v tabulkách, ostatní potřebné formuláře jsou samozřejmostí.</w:t>
+      </w:r>
+    </w:p>
+    <w:p>
+      <w:pPr>
+        <w:pStyle w:val="Odstavecseseznamem"/>
+        <w:numPr>
+          <w:ilvl w:val="1"/>
+          <w:numId w:val="2"/>
+        </w:numPr>
+        <w:rPr>
+          <w:highlight w:val="yellow"/>
+        </w:rPr>
+      </w:pPr>
+      <w:r>
+        <w:rPr>
+          <w:highlight w:val="yellow"/>
+        </w:rPr>
+        <w:t>Bude nové GUI</w:t>
+      </w:r>
+    </w:p>
+    <w:p>
+      <w:pPr>
+        <w:pStyle w:val="Nadpis1"/>
+      </w:pPr>
+      <w:r>
+        <w:t>Dokumentace</w:t>
+      </w:r>
+    </w:p>
+    <w:p>
+      <w:pPr>
+        <w:pStyle w:val="Nadpis2"/>
+      </w:pPr>
+      <w:r>
+        <w:t>Uživatelská</w:t>
+      </w:r>
+    </w:p>
+    <w:p>
+      <w:pPr>
+        <w:pStyle w:val="Nadpis2"/>
+      </w:pPr>
+      <w:r>
+        <w:t>Programová</w:t>
+      </w:r>
+    </w:p>
+    <w:p/>
+    <w:p>
+      <w:pPr>
+        <w:pStyle w:val="Nadpis1"/>
+      </w:pPr>
+      <w:r>
+        <w:t>Rozšíření</w:t>
+      </w:r>
+    </w:p>
+    <w:p>
+      <w:pPr>
+        <w:pStyle w:val="Odstavecseseznamem"/>
+        <w:numPr>
+          <w:ilvl w:val="0"/>
+          <w:numId w:val="3"/>
+        </w:numPr>
+        <w:rPr>
+          <w:color w:val="70AD47" w:themeColor="accent6"/>
+        </w:rPr>
+      </w:pPr>
+      <w:r>
+        <w:rPr>
+          <w:color w:val="70AD47" w:themeColor="accent6"/>
+        </w:rPr>
+        <w:t>ISKAM – objednávání jídla</w:t>
+      </w:r>
+      <w:r>
+        <w:rPr>
+          <w:color w:val="70AD47" w:themeColor="accent6"/>
+        </w:rPr>
+        <w:t xml:space="preserve"> (</w:t>
+      </w:r>
+      <w:r>
+        <w:rPr>
+          <w:color w:val="70AD47" w:themeColor="accent6"/>
+        </w:rPr>
+        <w:t>Done – DB struktura</w:t>
+      </w:r>
       <w:bookmarkStart w:id="0" w:name="_GoBack"/>
       <w:bookmarkEnd w:id="0"/>
-    </w:p>
-    <w:p>
-      <w:pPr>
-        <w:pStyle w:val="Odstavecseseznamem"/>
-        <w:numPr>
-          <w:ilvl w:val="0"/>
-          <w:numId w:val="2"/>
-        </w:numPr>
-      </w:pPr>
-      <w:r>
-        <w:lastRenderedPageBreak/>
-        <w:t>min. 4 uložené procedury různého typu s odpovídající složitostí, triviální a podobné procedury nebudou uznány, každá z procedur musí mít odlišný výstup, tedy pracovat s různými operacemi, procedura může data zpracovávat i dávkově;</w:t>
-      </w:r>
-    </w:p>
-    <w:p>
-      <w:pPr>
-        <w:pStyle w:val="Odstavecseseznamem"/>
-        <w:numPr>
-          <w:ilvl w:val="1"/>
-          <w:numId w:val="2"/>
-        </w:numPr>
-        <w:rPr>
-          <w:b/>
-          <w:bCs/>
-          <w:color w:val="FF0000"/>
-        </w:rPr>
-      </w:pPr>
-      <w:r>
-        <w:rPr>
-          <w:b/>
-          <w:bCs/>
-          <w:color w:val="FF0000"/>
-        </w:rPr>
-        <w:t>Nemáme</w:t>
-      </w:r>
-    </w:p>
-    <w:p>
-      <w:pPr>
-        <w:pStyle w:val="Odstavecseseznamem"/>
-        <w:numPr>
-          <w:ilvl w:val="1"/>
-          <w:numId w:val="2"/>
-        </w:numPr>
-        <w:rPr>
-          <w:b/>
-          <w:bCs/>
-          <w:color w:val="FF0000"/>
-        </w:rPr>
-      </w:pPr>
-      <w:r>
-        <w:t>Dodělat složitější procedury</w:t>
-      </w:r>
-    </w:p>
-    <w:p>
-      <w:pPr>
-        <w:pStyle w:val="Odstavecseseznamem"/>
-        <w:numPr>
-          <w:ilvl w:val="0"/>
-          <w:numId w:val="2"/>
-        </w:numPr>
-      </w:pPr>
-      <w:r>
-        <w:t xml:space="preserve">min. 2 </w:t>
-      </w:r>
-      <w:proofErr w:type="spellStart"/>
-      <w:r>
-        <w:t>triggery</w:t>
-      </w:r>
-      <w:proofErr w:type="spellEnd"/>
-      <w:r>
-        <w:t xml:space="preserve"> různého typu opět odpovídající složitostí, triviální a podobné spouště nebudou uznány;</w:t>
-      </w:r>
-    </w:p>
-    <w:p>
-      <w:pPr>
-        <w:pStyle w:val="Odstavecseseznamem"/>
-        <w:numPr>
-          <w:ilvl w:val="1"/>
-          <w:numId w:val="2"/>
-        </w:numPr>
-      </w:pPr>
-      <w:r>
-        <w:rPr>
-          <w:b/>
-          <w:bCs/>
-          <w:color w:val="00B050"/>
-        </w:rPr>
-        <w:t>Hotovo</w:t>
-      </w:r>
-    </w:p>
-    <w:p>
-      <w:pPr>
-        <w:pStyle w:val="Odstavecseseznamem"/>
-        <w:numPr>
-          <w:ilvl w:val="1"/>
-          <w:numId w:val="2"/>
-        </w:numPr>
-      </w:pPr>
-      <w:r>
-        <w:t xml:space="preserve">Máme </w:t>
-      </w:r>
-      <w:proofErr w:type="spellStart"/>
-      <w:r>
-        <w:t>triggery</w:t>
-      </w:r>
-      <w:proofErr w:type="spellEnd"/>
-      <w:r>
-        <w:t xml:space="preserve"> na sekvence</w:t>
-      </w:r>
-    </w:p>
-    <w:p>
-      <w:pPr>
-        <w:pStyle w:val="Odstavecseseznamem"/>
-        <w:numPr>
-          <w:ilvl w:val="1"/>
-          <w:numId w:val="2"/>
-        </w:numPr>
-      </w:pPr>
-      <w:proofErr w:type="spellStart"/>
-      <w:r>
-        <w:t>Triggery</w:t>
-      </w:r>
-      <w:proofErr w:type="spellEnd"/>
-      <w:r>
-        <w:t xml:space="preserve"> validují inputy u všech tabulek</w:t>
-      </w:r>
-    </w:p>
-    <w:p>
-      <w:pPr>
-        <w:pStyle w:val="Odstavecseseznamem"/>
-        <w:numPr>
-          <w:ilvl w:val="1"/>
-          <w:numId w:val="2"/>
-        </w:numPr>
-      </w:pPr>
-      <w:r>
-        <w:t xml:space="preserve">U uživatele </w:t>
-      </w:r>
-      <w:proofErr w:type="spellStart"/>
-      <w:r>
-        <w:t>hashují</w:t>
-      </w:r>
-      <w:proofErr w:type="spellEnd"/>
-      <w:r>
-        <w:t xml:space="preserve"> heslo</w:t>
-      </w:r>
-    </w:p>
-    <w:p>
-      <w:pPr>
-        <w:pStyle w:val="Odstavecseseznamem"/>
-        <w:numPr>
-          <w:ilvl w:val="1"/>
-          <w:numId w:val="2"/>
-        </w:numPr>
-      </w:pPr>
-      <w:r>
-        <w:t xml:space="preserve">Při smazání zprávy se zpráva ukládá do </w:t>
-      </w:r>
-      <w:proofErr w:type="spellStart"/>
-      <w:r>
-        <w:t>backup</w:t>
-      </w:r>
-      <w:proofErr w:type="spellEnd"/>
-      <w:r>
-        <w:t xml:space="preserve"> tabulky</w:t>
-      </w:r>
-    </w:p>
-    <w:p>
-      <w:pPr>
-        <w:pStyle w:val="Odstavecseseznamem"/>
-        <w:numPr>
-          <w:ilvl w:val="0"/>
-          <w:numId w:val="2"/>
-        </w:numPr>
-      </w:pPr>
-      <w:r>
-        <w:t xml:space="preserve">Aplikace bude umožňovat uložit vybraný binární obsah do databáze a následně jej i z databáze získat (a pokud se bude jednat o obrázek, tak i v rámci aplikace zobrazit). Pro tento úkol vytvořte ve svém schématu speciální tabulku. Tabulku navrhněte tak, aby kromě samotného binární obsahu umožnila uložit doplňkové informace, jako např.: název souboru, typ souboru, přípona souboru, datum nahrání, datum modifikace, kdo </w:t>
-      </w:r>
-      <w:proofErr w:type="gramStart"/>
-      <w:r>
-        <w:t>provedl</w:t>
-      </w:r>
-      <w:proofErr w:type="gramEnd"/>
-      <w:r>
-        <w:t xml:space="preserve"> jakou operaci.</w:t>
-      </w:r>
-    </w:p>
-    <w:p>
-      <w:pPr>
-        <w:pStyle w:val="Odstavecseseznamem"/>
-        <w:numPr>
-          <w:ilvl w:val="1"/>
-          <w:numId w:val="2"/>
-        </w:numPr>
-        <w:rPr>
-          <w:b/>
-          <w:bCs/>
-          <w:color w:val="FF0000"/>
-        </w:rPr>
-      </w:pPr>
-      <w:r>
-        <w:rPr>
-          <w:b/>
-          <w:bCs/>
-          <w:color w:val="FF0000"/>
-        </w:rPr>
-        <w:t>Nemáme</w:t>
-      </w:r>
-    </w:p>
-    <w:p>
-      <w:pPr>
-        <w:pStyle w:val="Odstavecseseznamem"/>
-        <w:numPr>
-          <w:ilvl w:val="1"/>
-          <w:numId w:val="2"/>
-        </w:numPr>
-      </w:pPr>
-      <w:r>
-        <w:t>Implementace nové tabulky na binární soubory</w:t>
-      </w:r>
-    </w:p>
-    <w:p>
-      <w:pPr>
-        <w:pStyle w:val="Odstavecseseznamem"/>
-        <w:numPr>
-          <w:ilvl w:val="0"/>
-          <w:numId w:val="2"/>
-        </w:numPr>
-      </w:pPr>
-      <w:r>
-        <w:t xml:space="preserve">Aplikace bude využívat minimálně 3 plnohodnotné formuláře (např. ošetření vstupních </w:t>
-      </w:r>
-      <w:proofErr w:type="gramStart"/>
-      <w:r>
-        <w:t>polí,</w:t>
-      </w:r>
-      <w:proofErr w:type="gramEnd"/>
-      <w:r>
-        <w:t xml:space="preserve"> apod.) pro vytváření nebo modifikaci dat v tabulkách, ostatní potřebné formuláře jsou samozřejmostí.</w:t>
-      </w:r>
-    </w:p>
-    <w:p>
-      <w:pPr>
-        <w:pStyle w:val="Odstavecseseznamem"/>
-        <w:numPr>
-          <w:ilvl w:val="1"/>
-          <w:numId w:val="2"/>
-        </w:numPr>
-        <w:rPr>
-          <w:highlight w:val="yellow"/>
-        </w:rPr>
-      </w:pPr>
-      <w:r>
-        <w:rPr>
-          <w:highlight w:val="yellow"/>
-        </w:rPr>
-        <w:t>Bude nové GUI</w:t>
-      </w:r>
-    </w:p>
-    <w:p>
-      <w:pPr>
-        <w:pStyle w:val="Nadpis1"/>
-      </w:pPr>
-      <w:r>
-        <w:t>Dokumentace</w:t>
-      </w:r>
-    </w:p>
-    <w:p>
-      <w:pPr>
-        <w:pStyle w:val="Nadpis2"/>
-      </w:pPr>
-      <w:r>
-        <w:t>Uživatelská</w:t>
-      </w:r>
-    </w:p>
-    <w:p>
-      <w:pPr>
-        <w:pStyle w:val="Nadpis2"/>
-      </w:pPr>
-      <w:r>
-        <w:t>Programová</w:t>
-      </w:r>
-    </w:p>
-    <w:p/>
-    <w:p>
-      <w:pPr>
-        <w:pStyle w:val="Nadpis1"/>
-      </w:pPr>
-      <w:r>
-        <w:t>Rozšíření</w:t>
+      <w:r>
+        <w:rPr>
+          <w:color w:val="70AD47" w:themeColor="accent6"/>
+        </w:rPr>
+        <w:t>)</w:t>
       </w:r>
     </w:p>
     <w:p>
@@ -1356,7 +1395,7 @@
         </w:numPr>
       </w:pPr>
       <w:r>
-        <w:t>ISKAM – objednávání jídla</w:t>
+        <w:t>Notifikace při příchozí zprávě</w:t>
       </w:r>
     </w:p>
     <w:p>
@@ -1368,19 +1407,16 @@
         </w:numPr>
       </w:pPr>
       <w:r>
-        <w:t>Notifikace při příchozí zprávě</w:t>
-      </w:r>
-    </w:p>
-    <w:p>
-      <w:pPr>
-        <w:pStyle w:val="Odstavecseseznamem"/>
-        <w:numPr>
-          <w:ilvl w:val="0"/>
-          <w:numId w:val="3"/>
-        </w:numPr>
-      </w:pPr>
-      <w:r>
+        <w:rPr>
+          <w:color w:val="70AD47" w:themeColor="accent6"/>
+        </w:rPr>
         <w:t>Obrázky do zpráv (komentářů)</w:t>
+      </w:r>
+      <w:r>
+        <w:rPr>
+          <w:color w:val="70AD47" w:themeColor="accent6"/>
+        </w:rPr>
+        <w:t xml:space="preserve"> (Done – DB struktura)</w:t>
       </w:r>
     </w:p>
     <w:p>

</xml_diff>

<commit_message>
Asynchronous calls to db
</commit_message>
<xml_diff>
--- a/Funkční požadavky.docx
+++ b/Funkční požadavky.docx
@@ -376,18 +376,74 @@
           <w:ilvl w:val="1"/>
           <w:numId w:val="1"/>
         </w:numPr>
+      </w:pPr>
+      <w:r>
+        <w:rPr>
+          <w:b/>
+          <w:bCs/>
+          <w:color w:val="00B050"/>
+        </w:rPr>
+        <w:t>Hotovo</w:t>
+      </w:r>
+    </w:p>
+    <w:p>
+      <w:pPr>
+        <w:pStyle w:val="Odstavecseseznamem"/>
+        <w:numPr>
+          <w:ilvl w:val="0"/>
+          <w:numId w:val="1"/>
+        </w:numPr>
+      </w:pPr>
+      <w:r>
+        <w:t>Aplikace se skládá z hlavního okna aplikace, kde má možnost neregistrovaný uživatel procházet povolené položky menu. Hlavní okno aplikace také umožňuje přihlásit registrovaného uživatele.</w:t>
+      </w:r>
+    </w:p>
+    <w:p>
+      <w:pPr>
+        <w:pStyle w:val="Odstavecseseznamem"/>
+        <w:numPr>
+          <w:ilvl w:val="1"/>
+          <w:numId w:val="1"/>
+        </w:numPr>
+        <w:rPr>
+          <w:color w:val="00B050"/>
+        </w:rPr>
+      </w:pPr>
+      <w:r>
+        <w:rPr>
+          <w:b/>
+          <w:bCs/>
+          <w:color w:val="00B050"/>
+        </w:rPr>
+        <w:t>Hotovo</w:t>
+      </w:r>
+    </w:p>
+    <w:p>
+      <w:pPr>
+        <w:pStyle w:val="Odstavecseseznamem"/>
+        <w:numPr>
+          <w:ilvl w:val="0"/>
+          <w:numId w:val="1"/>
+        </w:numPr>
+      </w:pPr>
+      <w:r>
+        <w:t>Kromě standardních záložek pro přihlášeného i nepřihlášeného uživatele si bude moci přihlášený uživatel typu vyučující prohlížet svoje předměty a k nim vytvořené skupiny, ve kterých může spravovat komentáře.</w:t>
+      </w:r>
+    </w:p>
+    <w:p>
+      <w:pPr>
+        <w:pStyle w:val="Odstavecseseznamem"/>
+        <w:numPr>
+          <w:ilvl w:val="1"/>
+          <w:numId w:val="1"/>
+        </w:numPr>
+      </w:pPr>
+      <w:r>
         <w:rPr>
           <w:b/>
           <w:bCs/>
           <w:color w:val="FF0000"/>
         </w:rPr>
-      </w:pPr>
-      <w:r>
-        <w:rPr>
-          <w:b/>
-          <w:bCs/>
-          <w:color w:val="FF0000"/>
-        </w:rPr>
         <w:t>Nemáme</w:t>
       </w:r>
     </w:p>
@@ -395,112 +451,17 @@
       <w:pPr>
         <w:pStyle w:val="Odstavecseseznamem"/>
         <w:numPr>
-          <w:ilvl w:val="1"/>
-          <w:numId w:val="1"/>
-        </w:numPr>
-      </w:pPr>
-      <w:r>
-        <w:t>Implementace stažení, přeparsování na csv a insert</w:t>
-      </w:r>
-    </w:p>
-    <w:p>
-      <w:pPr>
-        <w:pStyle w:val="Odstavecseseznamem"/>
-        <w:numPr>
-          <w:ilvl w:val="1"/>
-          <w:numId w:val="1"/>
-        </w:numPr>
-      </w:pPr>
-      <w:r>
-        <w:t>Insert samostatných dat</w:t>
-      </w:r>
-    </w:p>
-    <w:p>
-      <w:pPr>
-        <w:pStyle w:val="Odstavecseseznamem"/>
-        <w:numPr>
-          <w:ilvl w:val="1"/>
-          <w:numId w:val="1"/>
-        </w:numPr>
-      </w:pPr>
-      <w:r>
-        <w:t>Pouze administrátor</w:t>
-      </w:r>
-    </w:p>
-    <w:p>
-      <w:pPr>
-        <w:pStyle w:val="Odstavecseseznamem"/>
-        <w:numPr>
-          <w:ilvl w:val="0"/>
-          <w:numId w:val="1"/>
-        </w:numPr>
-      </w:pPr>
-      <w:r>
-        <w:t>Aplikace se skládá z hlavního okna aplikace, kde má možnost neregistrovaný uživatel procházet povolené položky menu. Hlavní okno aplikace také umožňuje přihlásit registrovaného uživatele.</w:t>
-      </w:r>
-    </w:p>
-    <w:p>
-      <w:pPr>
-        <w:pStyle w:val="Odstavecseseznamem"/>
-        <w:numPr>
-          <w:ilvl w:val="1"/>
-          <w:numId w:val="1"/>
-        </w:numPr>
-        <w:rPr>
-          <w:color w:val="00B050"/>
-        </w:rPr>
-      </w:pPr>
-      <w:r>
-        <w:rPr>
-          <w:b/>
-          <w:bCs/>
-          <w:color w:val="00B050"/>
-        </w:rPr>
-        <w:t>Hotovo</w:t>
-      </w:r>
-    </w:p>
-    <w:p>
-      <w:pPr>
-        <w:pStyle w:val="Odstavecseseznamem"/>
-        <w:numPr>
-          <w:ilvl w:val="0"/>
-          <w:numId w:val="1"/>
-        </w:numPr>
-      </w:pPr>
-      <w:r>
-        <w:t>Kromě standardních záložek pro přihlášeného i nepřihlášeného uživatele si bude moci přihlášený uživatel typu vyučující prohlížet svoje předměty a k nim vytvořené skupiny, ve kterých může spravovat komentáře.</w:t>
-      </w:r>
-    </w:p>
-    <w:p>
-      <w:pPr>
-        <w:pStyle w:val="Odstavecseseznamem"/>
-        <w:numPr>
-          <w:ilvl w:val="1"/>
-          <w:numId w:val="1"/>
-        </w:numPr>
-      </w:pPr>
-      <w:r>
-        <w:rPr>
-          <w:b/>
-          <w:bCs/>
-          <w:color w:val="FF0000"/>
-        </w:rPr>
+          <w:ilvl w:val="0"/>
+          <w:numId w:val="1"/>
+        </w:numPr>
+      </w:pPr>
+      <w:bookmarkStart w:id="0" w:name="_GoBack"/>
+      <w:r>
         <w:lastRenderedPageBreak/>
-        <w:t>Nemáme</w:t>
-      </w:r>
-    </w:p>
-    <w:p>
-      <w:pPr>
-        <w:pStyle w:val="Odstavecseseznamem"/>
-        <w:numPr>
-          <w:ilvl w:val="0"/>
-          <w:numId w:val="1"/>
-        </w:numPr>
-      </w:pPr>
-      <w:r>
         <w:t>Administrátorovi může spravovat jakéhokoliv uživatele, komentáře a obecně jakékoliv záznamy, zároveň se může přepnout (emulovat) jakéhokoliv vyučujícího a získat tak přehled správy nad objekty konkrétního vyučujícího.</w:t>
       </w:r>
     </w:p>
+    <w:bookmarkEnd w:id="0"/>
     <w:p>
       <w:pPr>
         <w:pStyle w:val="Odstavecseseznamem"/>
@@ -940,181 +901,181 @@
         <w:pStyle w:val="Nadpis1"/>
       </w:pPr>
       <w:r>
+        <w:t>Dokumentace</w:t>
+      </w:r>
+    </w:p>
+    <w:p>
+      <w:pPr>
+        <w:pStyle w:val="Nadpis2"/>
+      </w:pPr>
+      <w:r>
+        <w:t>Uživatelská</w:t>
+      </w:r>
+    </w:p>
+    <w:p>
+      <w:pPr>
+        <w:pStyle w:val="Nadpis2"/>
+      </w:pPr>
+      <w:r>
+        <w:t>Programová</w:t>
+      </w:r>
+    </w:p>
+    <w:p/>
+    <w:p>
+      <w:pPr>
+        <w:pStyle w:val="Nadpis1"/>
+      </w:pPr>
+      <w:r>
         <w:lastRenderedPageBreak/>
-        <w:t>Dokumentace</w:t>
-      </w:r>
-    </w:p>
-    <w:p>
-      <w:pPr>
-        <w:pStyle w:val="Nadpis2"/>
-      </w:pPr>
-      <w:r>
-        <w:t>Uživatelská</w:t>
-      </w:r>
-    </w:p>
-    <w:p>
-      <w:pPr>
-        <w:pStyle w:val="Nadpis2"/>
-      </w:pPr>
-      <w:r>
-        <w:t>Programová</w:t>
-      </w:r>
-    </w:p>
-    <w:p/>
+        <w:t>Rozšíření</w:t>
+      </w:r>
+    </w:p>
+    <w:p>
+      <w:pPr>
+        <w:pStyle w:val="Odstavecseseznamem"/>
+        <w:numPr>
+          <w:ilvl w:val="0"/>
+          <w:numId w:val="3"/>
+        </w:numPr>
+      </w:pPr>
+      <w:r>
+        <w:t>ISKAM – objednávání jídl</w:t>
+      </w:r>
+    </w:p>
+    <w:p>
+      <w:pPr>
+        <w:pStyle w:val="Odstavecseseznamem"/>
+        <w:numPr>
+          <w:ilvl w:val="1"/>
+          <w:numId w:val="3"/>
+        </w:numPr>
+        <w:rPr>
+          <w:color w:val="FF0000"/>
+        </w:rPr>
+      </w:pPr>
+      <w:r>
+        <w:rPr>
+          <w:color w:val="FF0000"/>
+        </w:rPr>
+        <w:t>Nemáme implementaci</w:t>
+      </w:r>
+    </w:p>
+    <w:p>
+      <w:pPr>
+        <w:pStyle w:val="Odstavecseseznamem"/>
+        <w:numPr>
+          <w:ilvl w:val="1"/>
+          <w:numId w:val="3"/>
+        </w:numPr>
+        <w:rPr>
+          <w:color w:val="FF0000"/>
+        </w:rPr>
+      </w:pPr>
+      <w:r>
+        <w:rPr>
+          <w:color w:val="00B050"/>
+        </w:rPr>
+        <w:t>Db ready</w:t>
+      </w:r>
+    </w:p>
+    <w:p>
+      <w:pPr>
+        <w:pStyle w:val="Odstavecseseznamem"/>
+        <w:numPr>
+          <w:ilvl w:val="0"/>
+          <w:numId w:val="3"/>
+        </w:numPr>
+      </w:pPr>
+      <w:r>
+        <w:t>Notifikace při příchozí zprávě</w:t>
+      </w:r>
+    </w:p>
+    <w:p>
+      <w:pPr>
+        <w:pStyle w:val="Odstavecseseznamem"/>
+        <w:numPr>
+          <w:ilvl w:val="0"/>
+          <w:numId w:val="3"/>
+        </w:numPr>
+      </w:pPr>
+      <w:r>
+        <w:rPr>
+          <w:color w:val="70AD47" w:themeColor="accent6"/>
+        </w:rPr>
+        <w:t>Obrázky do zpráv</w:t>
+      </w:r>
+    </w:p>
+    <w:p>
+      <w:pPr>
+        <w:pStyle w:val="Odstavecseseznamem"/>
+        <w:numPr>
+          <w:ilvl w:val="1"/>
+          <w:numId w:val="3"/>
+        </w:numPr>
+        <w:rPr>
+          <w:color w:val="FF0000"/>
+        </w:rPr>
+      </w:pPr>
+      <w:r>
+        <w:rPr>
+          <w:color w:val="FF0000"/>
+        </w:rPr>
+        <w:t>Nemáme implementaci</w:t>
+      </w:r>
+    </w:p>
+    <w:p>
+      <w:pPr>
+        <w:pStyle w:val="Odstavecseseznamem"/>
+        <w:numPr>
+          <w:ilvl w:val="1"/>
+          <w:numId w:val="3"/>
+        </w:numPr>
+        <w:rPr>
+          <w:color w:val="FF0000"/>
+        </w:rPr>
+      </w:pPr>
+      <w:r>
+        <w:rPr>
+          <w:color w:val="00B050"/>
+        </w:rPr>
+        <w:t>Db ready</w:t>
+      </w:r>
+    </w:p>
+    <w:p>
+      <w:pPr>
+        <w:pStyle w:val="Odstavecseseznamem"/>
+        <w:numPr>
+          <w:ilvl w:val="1"/>
+          <w:numId w:val="3"/>
+        </w:numPr>
+        <w:rPr>
+          <w:color w:val="FF0000"/>
+        </w:rPr>
+      </w:pPr>
+      <w:r>
+        <w:rPr>
+          <w:color w:val="00B050"/>
+        </w:rPr>
+        <w:t>Máme načítání obrázku (avatara) uživatele</w:t>
+      </w:r>
+    </w:p>
+    <w:p>
+      <w:pPr>
+        <w:pStyle w:val="Odstavecseseznamem"/>
+        <w:numPr>
+          <w:ilvl w:val="0"/>
+          <w:numId w:val="3"/>
+        </w:numPr>
+      </w:pPr>
+      <w:r>
+        <w:t>Zabanování žáka na určitou dobu</w:t>
+      </w:r>
+    </w:p>
     <w:p>
       <w:pPr>
         <w:pStyle w:val="Nadpis1"/>
       </w:pPr>
       <w:r>
-        <w:t>Rozšíření</w:t>
-      </w:r>
-    </w:p>
-    <w:p>
-      <w:pPr>
-        <w:pStyle w:val="Odstavecseseznamem"/>
-        <w:numPr>
-          <w:ilvl w:val="0"/>
-          <w:numId w:val="3"/>
-        </w:numPr>
-      </w:pPr>
-      <w:r>
-        <w:t>ISKAM – objednávání jídl</w:t>
-      </w:r>
-    </w:p>
-    <w:p>
-      <w:pPr>
-        <w:pStyle w:val="Odstavecseseznamem"/>
-        <w:numPr>
-          <w:ilvl w:val="1"/>
-          <w:numId w:val="3"/>
-        </w:numPr>
-        <w:rPr>
-          <w:color w:val="FF0000"/>
-        </w:rPr>
-      </w:pPr>
-      <w:r>
-        <w:rPr>
-          <w:color w:val="FF0000"/>
-        </w:rPr>
-        <w:t>Nemáme implementaci</w:t>
-      </w:r>
-    </w:p>
-    <w:p>
-      <w:pPr>
-        <w:pStyle w:val="Odstavecseseznamem"/>
-        <w:numPr>
-          <w:ilvl w:val="1"/>
-          <w:numId w:val="3"/>
-        </w:numPr>
-        <w:rPr>
-          <w:color w:val="FF0000"/>
-        </w:rPr>
-      </w:pPr>
-      <w:r>
-        <w:rPr>
-          <w:color w:val="00B050"/>
-        </w:rPr>
-        <w:t>Db ready</w:t>
-      </w:r>
-    </w:p>
-    <w:p>
-      <w:pPr>
-        <w:pStyle w:val="Odstavecseseznamem"/>
-        <w:numPr>
-          <w:ilvl w:val="0"/>
-          <w:numId w:val="3"/>
-        </w:numPr>
-      </w:pPr>
-      <w:r>
-        <w:t>Notifikace při příchozí zprávě</w:t>
-      </w:r>
-    </w:p>
-    <w:p>
-      <w:pPr>
-        <w:pStyle w:val="Odstavecseseznamem"/>
-        <w:numPr>
-          <w:ilvl w:val="0"/>
-          <w:numId w:val="3"/>
-        </w:numPr>
-      </w:pPr>
-      <w:r>
-        <w:rPr>
-          <w:color w:val="70AD47" w:themeColor="accent6"/>
-        </w:rPr>
-        <w:t>Obrázky do zpráv</w:t>
-      </w:r>
-    </w:p>
-    <w:p>
-      <w:pPr>
-        <w:pStyle w:val="Odstavecseseznamem"/>
-        <w:numPr>
-          <w:ilvl w:val="1"/>
-          <w:numId w:val="3"/>
-        </w:numPr>
-        <w:rPr>
-          <w:color w:val="FF0000"/>
-        </w:rPr>
-      </w:pPr>
-      <w:r>
-        <w:rPr>
-          <w:color w:val="FF0000"/>
-        </w:rPr>
-        <w:t>Nemáme implementaci</w:t>
-      </w:r>
-    </w:p>
-    <w:p>
-      <w:pPr>
-        <w:pStyle w:val="Odstavecseseznamem"/>
-        <w:numPr>
-          <w:ilvl w:val="1"/>
-          <w:numId w:val="3"/>
-        </w:numPr>
-        <w:rPr>
-          <w:color w:val="FF0000"/>
-        </w:rPr>
-      </w:pPr>
-      <w:r>
-        <w:rPr>
-          <w:color w:val="00B050"/>
-        </w:rPr>
-        <w:t>Db ready</w:t>
-      </w:r>
-    </w:p>
-    <w:p>
-      <w:pPr>
-        <w:pStyle w:val="Odstavecseseznamem"/>
-        <w:numPr>
-          <w:ilvl w:val="1"/>
-          <w:numId w:val="3"/>
-        </w:numPr>
-        <w:rPr>
-          <w:color w:val="FF0000"/>
-        </w:rPr>
-      </w:pPr>
-      <w:r>
-        <w:rPr>
-          <w:color w:val="00B050"/>
-        </w:rPr>
-        <w:t>Máme načítání obrázku (avatara) uživatele</w:t>
-      </w:r>
-    </w:p>
-    <w:p>
-      <w:pPr>
-        <w:pStyle w:val="Odstavecseseznamem"/>
-        <w:numPr>
-          <w:ilvl w:val="0"/>
-          <w:numId w:val="3"/>
-        </w:numPr>
-      </w:pPr>
-      <w:r>
-        <w:t>Zabanování žáka na určitou dobu</w:t>
-      </w:r>
-    </w:p>
-    <w:p>
-      <w:pPr>
-        <w:pStyle w:val="Nadpis1"/>
-      </w:pPr>
-      <w:r>
         <w:t>Kroky</w:t>
       </w:r>
     </w:p>
@@ -1141,8 +1102,6 @@
       <w:r>
         <w:t>Vymyslet update po změně</w:t>
       </w:r>
-      <w:bookmarkStart w:id="0" w:name="_GoBack"/>
-      <w:bookmarkEnd w:id="0"/>
     </w:p>
     <w:p>
       <w:pPr>
@@ -1179,26 +1138,6 @@
       <w:r>
         <w:t>Učitel může spravovat své předměty, skupiny</w:t>
       </w:r>
-    </w:p>
-    <w:p>
-      <w:pPr>
-        <w:pStyle w:val="Odstavecseseznamem"/>
-        <w:numPr>
-          <w:ilvl w:val="0"/>
-          <w:numId w:val="4"/>
-        </w:numPr>
-      </w:pPr>
-      <w:r>
-        <w:t xml:space="preserve">Implementace </w:t>
-      </w:r>
-      <w:hyperlink r:id="rId5" w:history="1">
-        <w:r>
-          <w:rPr>
-            <w:rStyle w:val="Hypertextovodkaz"/>
-          </w:rPr>
-          <w:t>https://stag-ws.upce.cz/ws/web</w:t>
-        </w:r>
-      </w:hyperlink>
     </w:p>
     <w:p>
       <w:pPr>

</xml_diff>